<commit_message>
SCG - New operator
</commit_message>
<xml_diff>
--- a/Spring.docx
+++ b/Spring.docx
@@ -9,6 +9,7 @@
           <w:color w:val="4472C4" w:themeColor="accent1"/>
           <w:sz w:val="72"/>
           <w:szCs w:val="72"/>
+          <w:lang w:val="es-ES"/>
           <w14:reflection w14:blurRad="6350" w14:stA="53000" w14:stPos="0" w14:endA="300" w14:endPos="35500" w14:dist="0" w14:dir="5400000" w14:fadeDir="5400000" w14:sx="100000" w14:sy="-90000" w14:kx="0" w14:ky="0" w14:algn="bl"/>
           <w14:textOutline w14:w="0" w14:cap="flat" w14:cmpd="sng" w14:algn="ctr">
             <w14:noFill/>
@@ -38,12 +39,12 @@
           </w14:textFill>
         </w:rPr>
       </w:pPr>
-      <w:proofErr w:type="spellStart"/>
       <w:r>
         <w:rPr>
           <w:color w:val="4472C4" w:themeColor="accent1"/>
           <w:sz w:val="72"/>
           <w:szCs w:val="72"/>
+          <w:lang w:val="es-ES"/>
           <w14:reflection w14:blurRad="6350" w14:stA="53000" w14:stPos="0" w14:endA="300" w14:endPos="35500" w14:dist="0" w14:dir="5400000" w14:fadeDir="5400000" w14:sx="100000" w14:sy="-90000" w14:kx="0" w14:ky="0" w14:algn="bl"/>
           <w14:textOutline w14:w="0" w14:cap="flat" w14:cmpd="sng" w14:algn="ctr">
             <w14:noFill/>
@@ -72,14 +73,14 @@
             </w14:gradFill>
           </w14:textFill>
         </w:rPr>
-        <w:t>Anotaciones</w:t>
-      </w:r>
-      <w:proofErr w:type="spellEnd"/>
+        <w:t xml:space="preserve">Anotaciones </w:t>
+      </w:r>
       <w:r>
         <w:rPr>
           <w:color w:val="4472C4" w:themeColor="accent1"/>
           <w:sz w:val="72"/>
           <w:szCs w:val="72"/>
+          <w:lang w:val="es-ES"/>
           <w14:reflection w14:blurRad="6350" w14:stA="53000" w14:stPos="0" w14:endA="300" w14:endPos="35500" w14:dist="0" w14:dir="5400000" w14:fadeDir="5400000" w14:sx="100000" w14:sy="-90000" w14:kx="0" w14:ky="0" w14:algn="bl"/>
           <w14:textOutline w14:w="0" w14:cap="flat" w14:cmpd="sng" w14:algn="ctr">
             <w14:noFill/>
@@ -108,41 +109,6 @@
             </w14:gradFill>
           </w14:textFill>
         </w:rPr>
-        <w:t xml:space="preserve"> </w:t>
-      </w:r>
-      <w:r>
-        <w:rPr>
-          <w:color w:val="4472C4" w:themeColor="accent1"/>
-          <w:sz w:val="72"/>
-          <w:szCs w:val="72"/>
-          <w14:reflection w14:blurRad="6350" w14:stA="53000" w14:stPos="0" w14:endA="300" w14:endPos="35500" w14:dist="0" w14:dir="5400000" w14:fadeDir="5400000" w14:sx="100000" w14:sy="-90000" w14:kx="0" w14:ky="0" w14:algn="bl"/>
-          <w14:textOutline w14:w="0" w14:cap="flat" w14:cmpd="sng" w14:algn="ctr">
-            <w14:noFill/>
-            <w14:prstDash w14:val="solid"/>
-            <w14:round/>
-          </w14:textOutline>
-          <w14:textFill>
-            <w14:gradFill>
-              <w14:gsLst>
-                <w14:gs w14:pos="0">
-                  <w14:schemeClr w14:val="accent5">
-                    <w14:lumMod w14:val="50000"/>
-                  </w14:schemeClr>
-                </w14:gs>
-                <w14:gs w14:pos="50000">
-                  <w14:schemeClr w14:val="accent5"/>
-                </w14:gs>
-                <w14:gs w14:pos="100000">
-                  <w14:schemeClr w14:val="accent5">
-                    <w14:lumMod w14:val="60000"/>
-                    <w14:lumOff w14:val="40000"/>
-                  </w14:schemeClr>
-                </w14:gs>
-              </w14:gsLst>
-              <w14:lin w14:ang="5400000" w14:scaled="0"/>
-            </w14:gradFill>
-          </w14:textFill>
-        </w:rPr>
         <w:t>Spring</w:t>
       </w:r>
     </w:p>
@@ -162,34 +128,13 @@
         <w:rPr>
           <w:lang w:val="es-ES"/>
         </w:rPr>
-        <w:t xml:space="preserve">contiene información sobre anotaciones de Java Spring. Comienza con anotaciones esenciales o básicas que veremos en el día a día de un proyecto con Spring implementado en el </w:t>
-      </w:r>
-      <w:proofErr w:type="spellStart"/>
-      <w:r>
-        <w:rPr>
-          <w:lang w:val="es-ES"/>
-        </w:rPr>
-        <w:t>backend</w:t>
-      </w:r>
-      <w:proofErr w:type="spellEnd"/>
-      <w:r>
-        <w:rPr>
-          <w:lang w:val="es-ES"/>
-        </w:rPr>
-        <w:t xml:space="preserve"> y continúa con otras que no se ven tan frecuentemente.</w:t>
-      </w:r>
-    </w:p>
-    <w:p>
-      <w:pPr>
-        <w:rPr>
-          <w:lang w:val="es-ES"/>
-        </w:rPr>
-      </w:pPr>
-      <w:r>
-        <w:rPr>
-          <w:lang w:val="es-ES"/>
-        </w:rPr>
-        <w:t xml:space="preserve">Podemos ver alguna de estas anotaciones en un </w:t>
+        <w:t>contiene información sobre anotaciones de Java Spring. Comienza con anotaciones esenciales o básicas que veremos en el día a día de un proyecto con Spring implementado en el backend y continúa con otras que no se ven tan frecuentemente.</w:t>
+      </w:r>
+      <w:r>
+        <w:rPr>
+          <w:lang w:val="es-ES"/>
+        </w:rPr>
+        <w:t xml:space="preserve"> Gran parte de esta información está sacada de </w:t>
       </w:r>
       <w:hyperlink r:id="rId4" w:history="1">
         <w:r>
@@ -197,28 +142,35 @@
             <w:rStyle w:val="Hyperlink"/>
             <w:lang w:val="es-ES"/>
           </w:rPr>
-          <w:t>proyecto s</w:t>
+          <w:t>mvitinnovaciontecnologica</w:t>
         </w:r>
+      </w:hyperlink>
+      <w:r>
+        <w:rPr>
+          <w:lang w:val="es-ES"/>
+        </w:rPr>
+        <w:t xml:space="preserve">. </w:t>
+      </w:r>
+      <w:r>
+        <w:rPr>
+          <w:lang w:val="es-ES"/>
+        </w:rPr>
+        <w:t xml:space="preserve">Podemos ver alguna de estas anotaciones en un </w:t>
+      </w:r>
+      <w:hyperlink r:id="rId5" w:history="1">
         <w:r>
           <w:rPr>
             <w:rStyle w:val="Hyperlink"/>
             <w:lang w:val="es-ES"/>
           </w:rPr>
-          <w:t>e</w:t>
-        </w:r>
-        <w:r>
-          <w:rPr>
-            <w:rStyle w:val="Hyperlink"/>
-            <w:lang w:val="es-ES"/>
-          </w:rPr>
-          <w:t>ncillo</w:t>
+          <w:t>proyecto sencillo</w:t>
         </w:r>
       </w:hyperlink>
       <w:r>
         <w:rPr>
           <w:lang w:val="es-ES"/>
         </w:rPr>
-        <w:t xml:space="preserve"> .</w:t>
+        <w:t>.</w:t>
       </w:r>
     </w:p>
     <w:p>
@@ -232,36 +184,28 @@
         <w:rPr>
           <w:lang w:val="es-ES"/>
         </w:rPr>
-        <w:t xml:space="preserve">Clase </w:t>
-      </w:r>
-      <w:proofErr w:type="spellStart"/>
+        <w:t>Clase Controller</w:t>
+      </w:r>
+    </w:p>
+    <w:p>
+      <w:pPr>
+        <w:pStyle w:val="Heading2"/>
+        <w:rPr>
+          <w:lang w:val="es-ES"/>
+        </w:rPr>
+      </w:pPr>
+      <w:r>
+        <w:rPr>
+          <w:lang w:val="es-ES"/>
+        </w:rPr>
+        <w:t>@Rest</w:t>
+      </w:r>
       <w:r>
         <w:rPr>
           <w:lang w:val="es-ES"/>
         </w:rPr>
         <w:t>Controller</w:t>
       </w:r>
-      <w:proofErr w:type="spellEnd"/>
-    </w:p>
-    <w:p>
-      <w:pPr>
-        <w:pStyle w:val="Heading2"/>
-        <w:rPr>
-          <w:lang w:val="es-ES"/>
-        </w:rPr>
-      </w:pPr>
-      <w:r>
-        <w:rPr>
-          <w:lang w:val="es-ES"/>
-        </w:rPr>
-        <w:t>@Rest</w:t>
-      </w:r>
-      <w:r>
-        <w:rPr>
-          <w:lang w:val="es-ES"/>
-        </w:rPr>
-        <w:t>Controller</w:t>
-      </w:r>
     </w:p>
     <w:p>
       <w:pPr>
@@ -275,7 +219,6 @@
         </w:rPr>
         <w:t xml:space="preserve">La anotación Spring </w:t>
       </w:r>
-      <w:proofErr w:type="spellStart"/>
       <w:r>
         <w:rPr>
           <w:b/>
@@ -284,7 +227,6 @@
         </w:rPr>
         <w:t>RestController</w:t>
       </w:r>
-      <w:proofErr w:type="spellEnd"/>
       <w:r>
         <w:rPr>
           <w:lang w:val="es-ES"/>
@@ -297,37 +239,13 @@
           <w:bCs/>
           <w:lang w:val="es-ES"/>
         </w:rPr>
-        <w:t xml:space="preserve">web </w:t>
-      </w:r>
-      <w:proofErr w:type="spellStart"/>
-      <w:r>
-        <w:rPr>
-          <w:b/>
-          <w:bCs/>
-          <w:lang w:val="es-ES"/>
-        </w:rPr>
-        <w:t>RESTful</w:t>
-      </w:r>
-      <w:proofErr w:type="spellEnd"/>
-      <w:r>
-        <w:rPr>
-          <w:lang w:val="es-ES"/>
-        </w:rPr>
-        <w:t xml:space="preserve"> utilizando Spring MVC. Spring </w:t>
-      </w:r>
-      <w:proofErr w:type="spellStart"/>
-      <w:r>
-        <w:rPr>
-          <w:lang w:val="es-ES"/>
-        </w:rPr>
-        <w:t>RestController</w:t>
-      </w:r>
-      <w:proofErr w:type="spellEnd"/>
-      <w:r>
-        <w:rPr>
-          <w:lang w:val="es-ES"/>
-        </w:rPr>
-        <w:t xml:space="preserve"> se encarga de asignar los datos de la solicitud al método de gestión de solicitudes definido. Una vez generado el cuerpo de la respuesta, lo convierte en una respuesta JSON o XML.</w:t>
+        <w:t>web RESTful</w:t>
+      </w:r>
+      <w:r>
+        <w:rPr>
+          <w:lang w:val="es-ES"/>
+        </w:rPr>
+        <w:t xml:space="preserve"> utilizando Spring MVC. Spring RestController se encarga de asignar los datos de la solicitud al método de gestión de solicitudes definido. Una vez generado el cuerpo de la respuesta, lo convierte en una respuesta JSON o XML.</w:t>
       </w:r>
     </w:p>
     <w:p>
@@ -443,7 +361,7 @@
                     <pic:cNvPicPr/>
                   </pic:nvPicPr>
                   <pic:blipFill>
-                    <a:blip r:embed="rId5"/>
+                    <a:blip r:embed="rId6"/>
                     <a:stretch>
                       <a:fillRect/>
                     </a:stretch>
@@ -488,49 +406,7 @@
         <w:rPr>
           <w:lang w:val="es-ES"/>
         </w:rPr>
-        <w:t>En muchos casos, el host que sirve JavaScript será diferente del host que sirve los datos. En tal caso, Cross-</w:t>
-      </w:r>
-      <w:proofErr w:type="spellStart"/>
-      <w:r>
-        <w:rPr>
-          <w:lang w:val="es-ES"/>
-        </w:rPr>
-        <w:t>Origin</w:t>
-      </w:r>
-      <w:proofErr w:type="spellEnd"/>
-      <w:r>
-        <w:rPr>
-          <w:lang w:val="es-ES"/>
-        </w:rPr>
-        <w:t xml:space="preserve"> </w:t>
-      </w:r>
-      <w:proofErr w:type="spellStart"/>
-      <w:r>
-        <w:rPr>
-          <w:lang w:val="es-ES"/>
-        </w:rPr>
-        <w:t>Resource</w:t>
-      </w:r>
-      <w:proofErr w:type="spellEnd"/>
-      <w:r>
-        <w:rPr>
-          <w:lang w:val="es-ES"/>
-        </w:rPr>
-        <w:t xml:space="preserve"> </w:t>
-      </w:r>
-      <w:proofErr w:type="spellStart"/>
-      <w:r>
-        <w:rPr>
-          <w:lang w:val="es-ES"/>
-        </w:rPr>
-        <w:t>Sharing</w:t>
-      </w:r>
-      <w:proofErr w:type="spellEnd"/>
-      <w:r>
-        <w:rPr>
-          <w:lang w:val="es-ES"/>
-        </w:rPr>
-        <w:t xml:space="preserve"> (CORS) permite la comunicación entre dominios.</w:t>
+        <w:t>En muchos casos, el host que sirve JavaScript será diferente del host que sirve los datos. En tal caso, Cross-Origin Resource Sharing (CORS) permite la comunicación entre dominios.</w:t>
       </w:r>
     </w:p>
     <w:p>
@@ -561,7 +437,7 @@
                     <pic:cNvPicPr/>
                   </pic:nvPicPr>
                   <pic:blipFill>
-                    <a:blip r:embed="rId6"/>
+                    <a:blip r:embed="rId7"/>
                     <a:stretch>
                       <a:fillRect/>
                     </a:stretch>
@@ -588,7 +464,6 @@
           <w:lang w:val="es-ES"/>
         </w:rPr>
       </w:pPr>
-      <w:proofErr w:type="spellStart"/>
       <w:r>
         <w:rPr>
           <w:lang w:val="es-ES"/>
@@ -601,26 +476,11 @@
         </w:rPr>
         <w:t>Message</w:t>
       </w:r>
-      <w:proofErr w:type="spellEnd"/>
-      <w:r>
-        <w:rPr>
-          <w:lang w:val="es-ES"/>
-        </w:rPr>
-        <w:t xml:space="preserve">() solo permitirá solicitudes de origen cruzado de http://ejemplo.com, mientras que </w:t>
-      </w:r>
-      <w:proofErr w:type="spellStart"/>
-      <w:r>
-        <w:rPr>
-          <w:lang w:val="es-ES"/>
-        </w:rPr>
-        <w:t>getNote</w:t>
-      </w:r>
-      <w:proofErr w:type="spellEnd"/>
-      <w:r>
-        <w:rPr>
-          <w:lang w:val="es-ES"/>
-        </w:rPr>
-        <w:t xml:space="preserve"> () permitirá solicitudes de origen cruzado de todos los hosts.</w:t>
+      <w:r>
+        <w:rPr>
+          <w:lang w:val="es-ES"/>
+        </w:rPr>
+        <w:t>() solo permitirá solicitudes de origen cruzado de http://ejemplo.com, mientras que getNote () permitirá solicitudes de origen cruzado de todos los hosts.</w:t>
       </w:r>
     </w:p>
     <w:p>
@@ -666,21 +526,7 @@
         <w:rPr>
           <w:lang w:val="es-ES"/>
         </w:rPr>
-        <w:t xml:space="preserve">El siguiente ejemplo nos mostraría en “dirección”/hola el mensaje “has hecho una petición </w:t>
-      </w:r>
-      <w:proofErr w:type="spellStart"/>
-      <w:r>
-        <w:rPr>
-          <w:lang w:val="es-ES"/>
-        </w:rPr>
-        <w:t>get</w:t>
-      </w:r>
-      <w:proofErr w:type="spellEnd"/>
-      <w:r>
-        <w:rPr>
-          <w:lang w:val="es-ES"/>
-        </w:rPr>
-        <w:t>”.</w:t>
+        <w:t>El siguiente ejemplo nos mostraría en “dirección”/hola el mensaje “has hecho una petición get”.</w:t>
       </w:r>
     </w:p>
     <w:p>
@@ -820,29 +666,7 @@
           <w:szCs w:val="18"/>
           <w:bdr w:val="none" w:sz="0" w:space="0" w:color="auto" w:frame="1"/>
         </w:rPr>
-        <w:t xml:space="preserve">String </w:t>
-      </w:r>
-      <w:proofErr w:type="spellStart"/>
-      <w:r>
-        <w:rPr>
-          <w:rFonts w:ascii="Consolas" w:eastAsia="Times New Roman" w:hAnsi="Consolas" w:cs="Courier New"/>
-          <w:color w:val="000000"/>
-          <w:sz w:val="18"/>
-          <w:szCs w:val="18"/>
-          <w:bdr w:val="none" w:sz="0" w:space="0" w:color="auto" w:frame="1"/>
-        </w:rPr>
-        <w:t>hola</w:t>
-      </w:r>
-      <w:proofErr w:type="spellEnd"/>
-      <w:r>
-        <w:rPr>
-          <w:rFonts w:ascii="Consolas" w:eastAsia="Times New Roman" w:hAnsi="Consolas" w:cs="Courier New"/>
-          <w:color w:val="000000"/>
-          <w:sz w:val="18"/>
-          <w:szCs w:val="18"/>
-          <w:bdr w:val="none" w:sz="0" w:space="0" w:color="auto" w:frame="1"/>
-        </w:rPr>
-        <w:t>() {</w:t>
+        <w:t>String hola() {</w:t>
       </w:r>
     </w:p>
     <w:p>
@@ -918,73 +742,7 @@
           <w:szCs w:val="18"/>
           <w:bdr w:val="none" w:sz="0" w:space="0" w:color="auto" w:frame="1"/>
         </w:rPr>
-        <w:t xml:space="preserve">"has </w:t>
-      </w:r>
-      <w:proofErr w:type="spellStart"/>
-      <w:r>
-        <w:rPr>
-          <w:rFonts w:ascii="Consolas" w:eastAsia="Times New Roman" w:hAnsi="Consolas" w:cs="Courier New"/>
-          <w:color w:val="0000FF"/>
-          <w:sz w:val="18"/>
-          <w:szCs w:val="18"/>
-          <w:bdr w:val="none" w:sz="0" w:space="0" w:color="auto" w:frame="1"/>
-        </w:rPr>
-        <w:t>hecho</w:t>
-      </w:r>
-      <w:proofErr w:type="spellEnd"/>
-      <w:r>
-        <w:rPr>
-          <w:rFonts w:ascii="Consolas" w:eastAsia="Times New Roman" w:hAnsi="Consolas" w:cs="Courier New"/>
-          <w:color w:val="0000FF"/>
-          <w:sz w:val="18"/>
-          <w:szCs w:val="18"/>
-          <w:bdr w:val="none" w:sz="0" w:space="0" w:color="auto" w:frame="1"/>
-        </w:rPr>
-        <w:t xml:space="preserve"> </w:t>
-      </w:r>
-      <w:proofErr w:type="spellStart"/>
-      <w:r>
-        <w:rPr>
-          <w:rFonts w:ascii="Consolas" w:eastAsia="Times New Roman" w:hAnsi="Consolas" w:cs="Courier New"/>
-          <w:color w:val="0000FF"/>
-          <w:sz w:val="18"/>
-          <w:szCs w:val="18"/>
-          <w:bdr w:val="none" w:sz="0" w:space="0" w:color="auto" w:frame="1"/>
-        </w:rPr>
-        <w:t>una</w:t>
-      </w:r>
-      <w:proofErr w:type="spellEnd"/>
-      <w:r>
-        <w:rPr>
-          <w:rFonts w:ascii="Consolas" w:eastAsia="Times New Roman" w:hAnsi="Consolas" w:cs="Courier New"/>
-          <w:color w:val="0000FF"/>
-          <w:sz w:val="18"/>
-          <w:szCs w:val="18"/>
-          <w:bdr w:val="none" w:sz="0" w:space="0" w:color="auto" w:frame="1"/>
-        </w:rPr>
-        <w:t xml:space="preserve"> </w:t>
-      </w:r>
-      <w:proofErr w:type="spellStart"/>
-      <w:r>
-        <w:rPr>
-          <w:rFonts w:ascii="Consolas" w:eastAsia="Times New Roman" w:hAnsi="Consolas" w:cs="Courier New"/>
-          <w:color w:val="0000FF"/>
-          <w:sz w:val="18"/>
-          <w:szCs w:val="18"/>
-          <w:bdr w:val="none" w:sz="0" w:space="0" w:color="auto" w:frame="1"/>
-        </w:rPr>
-        <w:t>peticion</w:t>
-      </w:r>
-      <w:proofErr w:type="spellEnd"/>
-      <w:r>
-        <w:rPr>
-          <w:rFonts w:ascii="Consolas" w:eastAsia="Times New Roman" w:hAnsi="Consolas" w:cs="Courier New"/>
-          <w:color w:val="0000FF"/>
-          <w:sz w:val="18"/>
-          <w:szCs w:val="18"/>
-          <w:bdr w:val="none" w:sz="0" w:space="0" w:color="auto" w:frame="1"/>
-        </w:rPr>
-        <w:t xml:space="preserve"> get"</w:t>
+        <w:t>"has hecho una peticion get"</w:t>
       </w:r>
       <w:r>
         <w:rPr>
@@ -1210,29 +968,7 @@
           <w:szCs w:val="18"/>
           <w:shd w:val="clear" w:color="auto" w:fill="F4F4F4"/>
         </w:rPr>
-        <w:t xml:space="preserve"> </w:t>
-      </w:r>
-      <w:proofErr w:type="spellStart"/>
-      <w:r>
-        <w:rPr>
-          <w:rFonts w:ascii="Cascadia Mono" w:eastAsia="Times New Roman" w:hAnsi="Cascadia Mono" w:cs="Times New Roman"/>
-          <w:color w:val="3B3B3B"/>
-          <w:sz w:val="18"/>
-          <w:szCs w:val="18"/>
-          <w:shd w:val="clear" w:color="auto" w:fill="F4F4F4"/>
-        </w:rPr>
-        <w:t>addMember</w:t>
-      </w:r>
-      <w:proofErr w:type="spellEnd"/>
-      <w:r>
-        <w:rPr>
-          <w:rFonts w:ascii="Cascadia Mono" w:eastAsia="Times New Roman" w:hAnsi="Cascadia Mono" w:cs="Times New Roman"/>
-          <w:color w:val="3B3B3B"/>
-          <w:sz w:val="18"/>
-          <w:szCs w:val="18"/>
-          <w:shd w:val="clear" w:color="auto" w:fill="F4F4F4"/>
-        </w:rPr>
-        <w:t>(@RequestBody Member member) {</w:t>
+        <w:t xml:space="preserve"> addMember(@RequestBody Member member) {</w:t>
       </w:r>
     </w:p>
     <w:p>
@@ -1415,7 +1151,6 @@
         <w:lastRenderedPageBreak/>
         <w:t xml:space="preserve">  </w:t>
       </w:r>
-      <w:proofErr w:type="spellStart"/>
       <w:r>
         <w:rPr>
           <w:rFonts w:ascii="Consolas" w:eastAsia="Times New Roman" w:hAnsi="Consolas" w:cs="Times New Roman"/>
@@ -1428,7 +1163,6 @@
         </w:rPr>
         <w:t>public</w:t>
       </w:r>
-      <w:proofErr w:type="spellEnd"/>
       <w:r>
         <w:rPr>
           <w:rFonts w:ascii="Consolas" w:eastAsia="Times New Roman" w:hAnsi="Consolas" w:cs="Times New Roman"/>
@@ -1439,7 +1173,6 @@
         </w:rPr>
         <w:t xml:space="preserve"> </w:t>
       </w:r>
-      <w:proofErr w:type="spellStart"/>
       <w:r>
         <w:rPr>
           <w:rFonts w:ascii="Consolas" w:eastAsia="Times New Roman" w:hAnsi="Consolas" w:cs="Times New Roman"/>
@@ -1452,7 +1185,6 @@
         </w:rPr>
         <w:t>void</w:t>
       </w:r>
-      <w:proofErr w:type="spellEnd"/>
       <w:r>
         <w:rPr>
           <w:rFonts w:ascii="Consolas" w:eastAsia="Times New Roman" w:hAnsi="Consolas" w:cs="Times New Roman"/>
@@ -1533,7 +1265,6 @@
         </w:rPr>
         <w:t xml:space="preserve"> </w:t>
       </w:r>
-      <w:proofErr w:type="spellStart"/>
       <w:r>
         <w:rPr>
           <w:rFonts w:ascii="Consolas" w:eastAsia="Times New Roman" w:hAnsi="Consolas" w:cs="Times New Roman"/>
@@ -1546,7 +1277,6 @@
         </w:rPr>
         <w:t>String</w:t>
       </w:r>
-      <w:proofErr w:type="spellEnd"/>
       <w:r>
         <w:rPr>
           <w:rFonts w:ascii="Consolas" w:eastAsia="Times New Roman" w:hAnsi="Consolas" w:cs="Times New Roman"/>
@@ -1638,9 +1368,39 @@
           <w:szCs w:val="20"/>
           <w:lang w:val="es-ES"/>
         </w:rPr>
-        <w:t xml:space="preserve">    </w:t>
-      </w:r>
-      <w:proofErr w:type="spellStart"/>
+        <w:t xml:space="preserve">    listaPersonas.</w:t>
+      </w:r>
+      <w:r>
+        <w:rPr>
+          <w:rFonts w:ascii="Consolas" w:eastAsia="Times New Roman" w:hAnsi="Consolas" w:cs="Times New Roman"/>
+          <w:color w:val="404247"/>
+          <w:sz w:val="20"/>
+          <w:szCs w:val="20"/>
+          <w:lang w:val="es-ES"/>
+        </w:rPr>
+        <w:t>remove</w:t>
+      </w:r>
+      <w:r>
+        <w:rPr>
+          <w:rFonts w:ascii="Consolas" w:eastAsia="Times New Roman" w:hAnsi="Consolas" w:cs="Times New Roman"/>
+          <w:color w:val="444444"/>
+          <w:sz w:val="20"/>
+          <w:szCs w:val="20"/>
+          <w:lang w:val="es-ES"/>
+        </w:rPr>
+        <w:t>(</w:t>
+      </w:r>
+      <w:r>
+        <w:rPr>
+          <w:rFonts w:ascii="Consolas" w:eastAsia="Times New Roman" w:hAnsi="Consolas" w:cs="Times New Roman"/>
+          <w:color w:val="404247"/>
+          <w:sz w:val="20"/>
+          <w:szCs w:val="20"/>
+          <w:shd w:val="clear" w:color="auto" w:fill="F0F0F0"/>
+          <w:lang w:val="es-ES"/>
+        </w:rPr>
+        <w:t>new</w:t>
+      </w:r>
       <w:r>
         <w:rPr>
           <w:rFonts w:ascii="Consolas" w:eastAsia="Times New Roman" w:hAnsi="Consolas" w:cs="Times New Roman"/>
@@ -1649,7 +1409,7 @@
           <w:szCs w:val="20"/>
           <w:lang w:val="es-ES"/>
         </w:rPr>
-        <w:t>listaPersonas.</w:t>
+        <w:t xml:space="preserve"> </w:t>
       </w:r>
       <w:r>
         <w:rPr>
@@ -1659,9 +1419,8 @@
           <w:szCs w:val="20"/>
           <w:lang w:val="es-ES"/>
         </w:rPr>
-        <w:t>remove</w:t>
-      </w:r>
-      <w:proofErr w:type="spellEnd"/>
+        <w:t>Persona</w:t>
+      </w:r>
       <w:r>
         <w:rPr>
           <w:rFonts w:ascii="Consolas" w:eastAsia="Times New Roman" w:hAnsi="Consolas" w:cs="Times New Roman"/>
@@ -1675,13 +1434,22 @@
       <w:r>
         <w:rPr>
           <w:rFonts w:ascii="Consolas" w:eastAsia="Times New Roman" w:hAnsi="Consolas" w:cs="Times New Roman"/>
-          <w:color w:val="404247"/>
-          <w:sz w:val="20"/>
-          <w:szCs w:val="20"/>
-          <w:shd w:val="clear" w:color="auto" w:fill="F0F0F0"/>
-          <w:lang w:val="es-ES"/>
-        </w:rPr>
-        <w:t>new</w:t>
+          <w:color w:val="000000"/>
+          <w:sz w:val="20"/>
+          <w:szCs w:val="20"/>
+          <w:lang w:val="es-ES"/>
+        </w:rPr>
+        <w:t>nombre</w:t>
+      </w:r>
+      <w:r>
+        <w:rPr>
+          <w:rFonts w:ascii="Consolas" w:eastAsia="Times New Roman" w:hAnsi="Consolas" w:cs="Times New Roman"/>
+          <w:color w:val="444444"/>
+          <w:sz w:val="20"/>
+          <w:szCs w:val="20"/>
+          <w:lang w:val="es-ES"/>
+        </w:rPr>
+        <w:t>))</w:t>
       </w:r>
       <w:r>
         <w:rPr>
@@ -1691,7 +1459,30 @@
           <w:szCs w:val="20"/>
           <w:lang w:val="es-ES"/>
         </w:rPr>
-        <w:t xml:space="preserve"> </w:t>
+        <w:t>;</w:t>
+      </w:r>
+    </w:p>
+    <w:p>
+      <w:pPr>
+        <w:shd w:val="clear" w:color="auto" w:fill="F8F8F8"/>
+        <w:spacing w:after="0" w:line="408" w:lineRule="atLeast"/>
+        <w:rPr>
+          <w:rFonts w:ascii="Consolas" w:eastAsia="Times New Roman" w:hAnsi="Consolas" w:cs="Times New Roman"/>
+          <w:color w:val="AAAAAA"/>
+          <w:sz w:val="20"/>
+          <w:szCs w:val="20"/>
+          <w:lang w:val="es-ES"/>
+        </w:rPr>
+      </w:pPr>
+      <w:r>
+        <w:rPr>
+          <w:rFonts w:ascii="Consolas" w:eastAsia="Times New Roman" w:hAnsi="Consolas" w:cs="Times New Roman"/>
+          <w:color w:val="000000"/>
+          <w:sz w:val="20"/>
+          <w:szCs w:val="20"/>
+          <w:lang w:val="es-ES"/>
+        </w:rPr>
+        <w:t xml:space="preserve">    listaPersonas.</w:t>
       </w:r>
       <w:r>
         <w:rPr>
@@ -1701,93 +1492,8 @@
           <w:szCs w:val="20"/>
           <w:lang w:val="es-ES"/>
         </w:rPr>
-        <w:t>Persona</w:t>
-      </w:r>
-      <w:r>
-        <w:rPr>
-          <w:rFonts w:ascii="Consolas" w:eastAsia="Times New Roman" w:hAnsi="Consolas" w:cs="Times New Roman"/>
-          <w:color w:val="444444"/>
-          <w:sz w:val="20"/>
-          <w:szCs w:val="20"/>
-          <w:lang w:val="es-ES"/>
-        </w:rPr>
-        <w:t>(</w:t>
-      </w:r>
-      <w:r>
-        <w:rPr>
-          <w:rFonts w:ascii="Consolas" w:eastAsia="Times New Roman" w:hAnsi="Consolas" w:cs="Times New Roman"/>
-          <w:color w:val="000000"/>
-          <w:sz w:val="20"/>
-          <w:szCs w:val="20"/>
-          <w:lang w:val="es-ES"/>
-        </w:rPr>
-        <w:t>nombre</w:t>
-      </w:r>
-      <w:r>
-        <w:rPr>
-          <w:rFonts w:ascii="Consolas" w:eastAsia="Times New Roman" w:hAnsi="Consolas" w:cs="Times New Roman"/>
-          <w:color w:val="444444"/>
-          <w:sz w:val="20"/>
-          <w:szCs w:val="20"/>
-          <w:lang w:val="es-ES"/>
-        </w:rPr>
-        <w:t>))</w:t>
-      </w:r>
-      <w:r>
-        <w:rPr>
-          <w:rFonts w:ascii="Consolas" w:eastAsia="Times New Roman" w:hAnsi="Consolas" w:cs="Times New Roman"/>
-          <w:color w:val="000000"/>
-          <w:sz w:val="20"/>
-          <w:szCs w:val="20"/>
-          <w:lang w:val="es-ES"/>
-        </w:rPr>
-        <w:t>;</w:t>
-      </w:r>
-    </w:p>
-    <w:p>
-      <w:pPr>
-        <w:shd w:val="clear" w:color="auto" w:fill="F8F8F8"/>
-        <w:spacing w:after="0" w:line="408" w:lineRule="atLeast"/>
-        <w:rPr>
-          <w:rFonts w:ascii="Consolas" w:eastAsia="Times New Roman" w:hAnsi="Consolas" w:cs="Times New Roman"/>
-          <w:color w:val="AAAAAA"/>
-          <w:sz w:val="20"/>
-          <w:szCs w:val="20"/>
-          <w:lang w:val="es-ES"/>
-        </w:rPr>
-      </w:pPr>
-      <w:r>
-        <w:rPr>
-          <w:rFonts w:ascii="Consolas" w:eastAsia="Times New Roman" w:hAnsi="Consolas" w:cs="Times New Roman"/>
-          <w:color w:val="000000"/>
-          <w:sz w:val="20"/>
-          <w:szCs w:val="20"/>
-          <w:lang w:val="es-ES"/>
-        </w:rPr>
-        <w:t xml:space="preserve">    </w:t>
-      </w:r>
-      <w:proofErr w:type="spellStart"/>
-      <w:r>
-        <w:rPr>
-          <w:rFonts w:ascii="Consolas" w:eastAsia="Times New Roman" w:hAnsi="Consolas" w:cs="Times New Roman"/>
-          <w:color w:val="000000"/>
-          <w:sz w:val="20"/>
-          <w:szCs w:val="20"/>
-          <w:lang w:val="es-ES"/>
-        </w:rPr>
-        <w:t>listaPersonas.</w:t>
-      </w:r>
-      <w:r>
-        <w:rPr>
-          <w:rFonts w:ascii="Consolas" w:eastAsia="Times New Roman" w:hAnsi="Consolas" w:cs="Times New Roman"/>
-          <w:color w:val="404247"/>
-          <w:sz w:val="20"/>
-          <w:szCs w:val="20"/>
-          <w:lang w:val="es-ES"/>
-        </w:rPr>
         <w:t>add</w:t>
       </w:r>
-      <w:proofErr w:type="spellEnd"/>
       <w:r>
         <w:rPr>
           <w:rFonts w:ascii="Consolas" w:eastAsia="Times New Roman" w:hAnsi="Consolas" w:cs="Times New Roman"/>
@@ -2028,9 +1734,18 @@
           <w:szCs w:val="20"/>
           <w:bdr w:val="none" w:sz="0" w:space="0" w:color="auto" w:frame="1"/>
         </w:rPr>
-        <w:t xml:space="preserve"> </w:t>
-      </w:r>
-      <w:proofErr w:type="spellStart"/>
+        <w:t xml:space="preserve"> ResponseEntity&lt;Employee&gt; </w:t>
+      </w:r>
+      <w:r>
+        <w:rPr>
+          <w:rFonts w:ascii="Consolas" w:eastAsia="Times New Roman" w:hAnsi="Consolas" w:cs="Courier New"/>
+          <w:color w:val="6F42C1"/>
+          <w:sz w:val="20"/>
+          <w:szCs w:val="20"/>
+          <w:bdr w:val="none" w:sz="0" w:space="0" w:color="auto" w:frame="1"/>
+        </w:rPr>
+        <w:t>updateEmployeePartially</w:t>
+      </w:r>
       <w:r>
         <w:rPr>
           <w:rFonts w:ascii="Consolas" w:eastAsia="Times New Roman" w:hAnsi="Consolas" w:cs="Courier New"/>
@@ -2039,9 +1754,18 @@
           <w:szCs w:val="20"/>
           <w:bdr w:val="none" w:sz="0" w:space="0" w:color="auto" w:frame="1"/>
         </w:rPr>
-        <w:t>ResponseEntity</w:t>
-      </w:r>
-      <w:proofErr w:type="spellEnd"/>
+        <w:t>(</w:t>
+      </w:r>
+      <w:r>
+        <w:rPr>
+          <w:rFonts w:ascii="Consolas" w:eastAsia="Times New Roman" w:hAnsi="Consolas" w:cs="Courier New"/>
+          <w:color w:val="969896"/>
+          <w:sz w:val="20"/>
+          <w:szCs w:val="20"/>
+          <w:bdr w:val="none" w:sz="0" w:space="0" w:color="auto" w:frame="1"/>
+        </w:rPr>
+        <w:t>@PathVariable</w:t>
+      </w:r>
       <w:r>
         <w:rPr>
           <w:rFonts w:ascii="Consolas" w:eastAsia="Times New Roman" w:hAnsi="Consolas" w:cs="Courier New"/>
@@ -2050,20 +1774,18 @@
           <w:szCs w:val="20"/>
           <w:bdr w:val="none" w:sz="0" w:space="0" w:color="auto" w:frame="1"/>
         </w:rPr>
-        <w:t xml:space="preserve">&lt;Employee&gt; </w:t>
-      </w:r>
-      <w:proofErr w:type="spellStart"/>
+        <w:t xml:space="preserve"> Long id, </w:t>
+      </w:r>
       <w:r>
         <w:rPr>
           <w:rFonts w:ascii="Consolas" w:eastAsia="Times New Roman" w:hAnsi="Consolas" w:cs="Courier New"/>
-          <w:color w:val="6F42C1"/>
+          <w:color w:val="969896"/>
           <w:sz w:val="20"/>
           <w:szCs w:val="20"/>
           <w:bdr w:val="none" w:sz="0" w:space="0" w:color="auto" w:frame="1"/>
         </w:rPr>
-        <w:t>updateEmployeePartially</w:t>
-      </w:r>
-      <w:proofErr w:type="spellEnd"/>
+        <w:t>@PathVariable</w:t>
+      </w:r>
       <w:r>
         <w:rPr>
           <w:rFonts w:ascii="Consolas" w:eastAsia="Times New Roman" w:hAnsi="Consolas" w:cs="Courier New"/>
@@ -2072,69 +1794,7 @@
           <w:szCs w:val="20"/>
           <w:bdr w:val="none" w:sz="0" w:space="0" w:color="auto" w:frame="1"/>
         </w:rPr>
-        <w:t>(</w:t>
-      </w:r>
-      <w:r>
-        <w:rPr>
-          <w:rFonts w:ascii="Consolas" w:eastAsia="Times New Roman" w:hAnsi="Consolas" w:cs="Courier New"/>
-          <w:color w:val="969896"/>
-          <w:sz w:val="20"/>
-          <w:szCs w:val="20"/>
-          <w:bdr w:val="none" w:sz="0" w:space="0" w:color="auto" w:frame="1"/>
-        </w:rPr>
-        <w:t>@PathVariable</w:t>
-      </w:r>
-      <w:r>
-        <w:rPr>
-          <w:rFonts w:ascii="Consolas" w:eastAsia="Times New Roman" w:hAnsi="Consolas" w:cs="Courier New"/>
-          <w:color w:val="333333"/>
-          <w:sz w:val="20"/>
-          <w:szCs w:val="20"/>
-          <w:bdr w:val="none" w:sz="0" w:space="0" w:color="auto" w:frame="1"/>
-        </w:rPr>
-        <w:t xml:space="preserve"> Long id, </w:t>
-      </w:r>
-      <w:r>
-        <w:rPr>
-          <w:rFonts w:ascii="Consolas" w:eastAsia="Times New Roman" w:hAnsi="Consolas" w:cs="Courier New"/>
-          <w:color w:val="969896"/>
-          <w:sz w:val="20"/>
-          <w:szCs w:val="20"/>
-          <w:bdr w:val="none" w:sz="0" w:space="0" w:color="auto" w:frame="1"/>
-        </w:rPr>
-        <w:t>@PathVariable</w:t>
-      </w:r>
-      <w:r>
-        <w:rPr>
-          <w:rFonts w:ascii="Consolas" w:eastAsia="Times New Roman" w:hAnsi="Consolas" w:cs="Courier New"/>
-          <w:color w:val="333333"/>
-          <w:sz w:val="20"/>
-          <w:szCs w:val="20"/>
-          <w:bdr w:val="none" w:sz="0" w:space="0" w:color="auto" w:frame="1"/>
-        </w:rPr>
-        <w:t xml:space="preserve"> String </w:t>
-      </w:r>
-      <w:proofErr w:type="spellStart"/>
-      <w:r>
-        <w:rPr>
-          <w:rFonts w:ascii="Consolas" w:eastAsia="Times New Roman" w:hAnsi="Consolas" w:cs="Courier New"/>
-          <w:color w:val="333333"/>
-          <w:sz w:val="20"/>
-          <w:szCs w:val="20"/>
-          <w:bdr w:val="none" w:sz="0" w:space="0" w:color="auto" w:frame="1"/>
-        </w:rPr>
-        <w:t>firstName</w:t>
-      </w:r>
-      <w:proofErr w:type="spellEnd"/>
-      <w:r>
-        <w:rPr>
-          <w:rFonts w:ascii="Consolas" w:eastAsia="Times New Roman" w:hAnsi="Consolas" w:cs="Courier New"/>
-          <w:color w:val="333333"/>
-          <w:sz w:val="20"/>
-          <w:szCs w:val="20"/>
-          <w:bdr w:val="none" w:sz="0" w:space="0" w:color="auto" w:frame="1"/>
-        </w:rPr>
-        <w:t>) {</w:t>
+        <w:t xml:space="preserve"> String firstName) {</w:t>
       </w:r>
     </w:p>
     <w:p>
@@ -2257,9 +1917,8 @@
           <w:bdr w:val="none" w:sz="0" w:space="0" w:color="auto" w:frame="1"/>
         </w:rPr>
         <w:tab/>
-        <w:t xml:space="preserve">Employee </w:t>
-      </w:r>
-      <w:proofErr w:type="spellStart"/>
+        <w:t>Employee employee = employeeRepository.findById(id).get();</w:t>
+      </w:r>
       <w:r>
         <w:rPr>
           <w:rFonts w:ascii="Consolas" w:eastAsia="Times New Roman" w:hAnsi="Consolas" w:cs="Courier New"/>
@@ -2268,9 +1927,8 @@
           <w:szCs w:val="20"/>
           <w:bdr w:val="none" w:sz="0" w:space="0" w:color="auto" w:frame="1"/>
         </w:rPr>
-        <w:t>employee</w:t>
-      </w:r>
-      <w:proofErr w:type="spellEnd"/>
+        <w:br/>
+      </w:r>
       <w:r>
         <w:rPr>
           <w:rFonts w:ascii="Consolas" w:eastAsia="Times New Roman" w:hAnsi="Consolas" w:cs="Courier New"/>
@@ -2279,9 +1937,8 @@
           <w:szCs w:val="20"/>
           <w:bdr w:val="none" w:sz="0" w:space="0" w:color="auto" w:frame="1"/>
         </w:rPr>
-        <w:t xml:space="preserve"> = </w:t>
-      </w:r>
-      <w:proofErr w:type="spellStart"/>
+        <w:tab/>
+      </w:r>
       <w:r>
         <w:rPr>
           <w:rFonts w:ascii="Consolas" w:eastAsia="Times New Roman" w:hAnsi="Consolas" w:cs="Courier New"/>
@@ -2290,92 +1947,8 @@
           <w:szCs w:val="20"/>
           <w:bdr w:val="none" w:sz="0" w:space="0" w:color="auto" w:frame="1"/>
         </w:rPr>
-        <w:t>employeeRepository.findById</w:t>
-      </w:r>
-      <w:proofErr w:type="spellEnd"/>
-      <w:r>
-        <w:rPr>
-          <w:rFonts w:ascii="Consolas" w:eastAsia="Times New Roman" w:hAnsi="Consolas" w:cs="Courier New"/>
-          <w:color w:val="333333"/>
-          <w:sz w:val="20"/>
-          <w:szCs w:val="20"/>
-          <w:bdr w:val="none" w:sz="0" w:space="0" w:color="auto" w:frame="1"/>
-        </w:rPr>
-        <w:t>(id).get();</w:t>
-      </w:r>
-      <w:r>
-        <w:rPr>
-          <w:rFonts w:ascii="Consolas" w:eastAsia="Times New Roman" w:hAnsi="Consolas" w:cs="Courier New"/>
-          <w:color w:val="333333"/>
-          <w:sz w:val="20"/>
-          <w:szCs w:val="20"/>
-          <w:bdr w:val="none" w:sz="0" w:space="0" w:color="auto" w:frame="1"/>
-        </w:rPr>
-        <w:br/>
-      </w:r>
-      <w:r>
-        <w:rPr>
-          <w:rFonts w:ascii="Consolas" w:eastAsia="Times New Roman" w:hAnsi="Consolas" w:cs="Courier New"/>
-          <w:color w:val="333333"/>
-          <w:sz w:val="20"/>
-          <w:szCs w:val="20"/>
-          <w:bdr w:val="none" w:sz="0" w:space="0" w:color="auto" w:frame="1"/>
-        </w:rPr>
         <w:tab/>
-      </w:r>
-      <w:r>
-        <w:rPr>
-          <w:rFonts w:ascii="Consolas" w:eastAsia="Times New Roman" w:hAnsi="Consolas" w:cs="Courier New"/>
-          <w:color w:val="333333"/>
-          <w:sz w:val="20"/>
-          <w:szCs w:val="20"/>
-          <w:bdr w:val="none" w:sz="0" w:space="0" w:color="auto" w:frame="1"/>
-        </w:rPr>
-        <w:tab/>
-      </w:r>
-      <w:proofErr w:type="spellStart"/>
-      <w:r>
-        <w:rPr>
-          <w:rFonts w:ascii="Consolas" w:eastAsia="Times New Roman" w:hAnsi="Consolas" w:cs="Courier New"/>
-          <w:color w:val="333333"/>
-          <w:sz w:val="20"/>
-          <w:szCs w:val="20"/>
-          <w:bdr w:val="none" w:sz="0" w:space="0" w:color="auto" w:frame="1"/>
-        </w:rPr>
-        <w:t>employee.setFirstName</w:t>
-      </w:r>
-      <w:proofErr w:type="spellEnd"/>
-      <w:r>
-        <w:rPr>
-          <w:rFonts w:ascii="Consolas" w:eastAsia="Times New Roman" w:hAnsi="Consolas" w:cs="Courier New"/>
-          <w:color w:val="333333"/>
-          <w:sz w:val="20"/>
-          <w:szCs w:val="20"/>
-          <w:bdr w:val="none" w:sz="0" w:space="0" w:color="auto" w:frame="1"/>
-        </w:rPr>
-        <w:t>(</w:t>
-      </w:r>
-      <w:proofErr w:type="spellStart"/>
-      <w:r>
-        <w:rPr>
-          <w:rFonts w:ascii="Consolas" w:eastAsia="Times New Roman" w:hAnsi="Consolas" w:cs="Courier New"/>
-          <w:color w:val="333333"/>
-          <w:sz w:val="20"/>
-          <w:szCs w:val="20"/>
-          <w:bdr w:val="none" w:sz="0" w:space="0" w:color="auto" w:frame="1"/>
-        </w:rPr>
-        <w:t>firstName</w:t>
-      </w:r>
-      <w:proofErr w:type="spellEnd"/>
-      <w:r>
-        <w:rPr>
-          <w:rFonts w:ascii="Consolas" w:eastAsia="Times New Roman" w:hAnsi="Consolas" w:cs="Courier New"/>
-          <w:color w:val="333333"/>
-          <w:sz w:val="20"/>
-          <w:szCs w:val="20"/>
-          <w:bdr w:val="none" w:sz="0" w:space="0" w:color="auto" w:frame="1"/>
-        </w:rPr>
-        <w:t>);</w:t>
+        <w:t>employee.setFirstName(firstName);</w:t>
       </w:r>
     </w:p>
     <w:p>
@@ -2471,73 +2044,7 @@
           <w:szCs w:val="20"/>
           <w:bdr w:val="none" w:sz="0" w:space="0" w:color="auto" w:frame="1"/>
         </w:rPr>
-        <w:t xml:space="preserve"> </w:t>
-      </w:r>
-      <w:proofErr w:type="spellStart"/>
-      <w:r>
-        <w:rPr>
-          <w:rFonts w:ascii="Consolas" w:eastAsia="Times New Roman" w:hAnsi="Consolas" w:cs="Courier New"/>
-          <w:color w:val="333333"/>
-          <w:sz w:val="20"/>
-          <w:szCs w:val="20"/>
-          <w:bdr w:val="none" w:sz="0" w:space="0" w:color="auto" w:frame="1"/>
-        </w:rPr>
-        <w:t>ResponseEntity</w:t>
-      </w:r>
-      <w:proofErr w:type="spellEnd"/>
-      <w:r>
-        <w:rPr>
-          <w:rFonts w:ascii="Consolas" w:eastAsia="Times New Roman" w:hAnsi="Consolas" w:cs="Courier New"/>
-          <w:color w:val="333333"/>
-          <w:sz w:val="20"/>
-          <w:szCs w:val="20"/>
-          <w:bdr w:val="none" w:sz="0" w:space="0" w:color="auto" w:frame="1"/>
-        </w:rPr>
-        <w:t>&lt;Employee&gt;(</w:t>
-      </w:r>
-      <w:proofErr w:type="spellStart"/>
-      <w:r>
-        <w:rPr>
-          <w:rFonts w:ascii="Consolas" w:eastAsia="Times New Roman" w:hAnsi="Consolas" w:cs="Courier New"/>
-          <w:color w:val="333333"/>
-          <w:sz w:val="20"/>
-          <w:szCs w:val="20"/>
-          <w:bdr w:val="none" w:sz="0" w:space="0" w:color="auto" w:frame="1"/>
-        </w:rPr>
-        <w:t>employeeRepository.save</w:t>
-      </w:r>
-      <w:proofErr w:type="spellEnd"/>
-      <w:r>
-        <w:rPr>
-          <w:rFonts w:ascii="Consolas" w:eastAsia="Times New Roman" w:hAnsi="Consolas" w:cs="Courier New"/>
-          <w:color w:val="333333"/>
-          <w:sz w:val="20"/>
-          <w:szCs w:val="20"/>
-          <w:bdr w:val="none" w:sz="0" w:space="0" w:color="auto" w:frame="1"/>
-        </w:rPr>
-        <w:t xml:space="preserve">(employee), </w:t>
-      </w:r>
-      <w:proofErr w:type="spellStart"/>
-      <w:r>
-        <w:rPr>
-          <w:rFonts w:ascii="Consolas" w:eastAsia="Times New Roman" w:hAnsi="Consolas" w:cs="Courier New"/>
-          <w:color w:val="333333"/>
-          <w:sz w:val="20"/>
-          <w:szCs w:val="20"/>
-          <w:bdr w:val="none" w:sz="0" w:space="0" w:color="auto" w:frame="1"/>
-        </w:rPr>
-        <w:t>HttpStatus.OK</w:t>
-      </w:r>
-      <w:proofErr w:type="spellEnd"/>
-      <w:r>
-        <w:rPr>
-          <w:rFonts w:ascii="Consolas" w:eastAsia="Times New Roman" w:hAnsi="Consolas" w:cs="Courier New"/>
-          <w:color w:val="333333"/>
-          <w:sz w:val="20"/>
-          <w:szCs w:val="20"/>
-          <w:bdr w:val="none" w:sz="0" w:space="0" w:color="auto" w:frame="1"/>
-        </w:rPr>
-        <w:t>);</w:t>
+        <w:t xml:space="preserve"> ResponseEntity&lt;Employee&gt;(employeeRepository.save(employee), HttpStatus.OK);</w:t>
       </w:r>
     </w:p>
     <w:p>
@@ -2700,51 +2207,7 @@
           <w:szCs w:val="20"/>
           <w:bdr w:val="none" w:sz="0" w:space="0" w:color="auto" w:frame="1"/>
         </w:rPr>
-        <w:t xml:space="preserve"> </w:t>
-      </w:r>
-      <w:proofErr w:type="spellStart"/>
-      <w:r>
-        <w:rPr>
-          <w:rFonts w:ascii="Consolas" w:eastAsia="Times New Roman" w:hAnsi="Consolas" w:cs="Courier New"/>
-          <w:color w:val="333333"/>
-          <w:sz w:val="20"/>
-          <w:szCs w:val="20"/>
-          <w:bdr w:val="none" w:sz="0" w:space="0" w:color="auto" w:frame="1"/>
-        </w:rPr>
-        <w:t>ResponseEntity</w:t>
-      </w:r>
-      <w:proofErr w:type="spellEnd"/>
-      <w:r>
-        <w:rPr>
-          <w:rFonts w:ascii="Consolas" w:eastAsia="Times New Roman" w:hAnsi="Consolas" w:cs="Courier New"/>
-          <w:color w:val="333333"/>
-          <w:sz w:val="20"/>
-          <w:szCs w:val="20"/>
-          <w:bdr w:val="none" w:sz="0" w:space="0" w:color="auto" w:frame="1"/>
-        </w:rPr>
-        <w:t>&lt;&gt;(</w:t>
-      </w:r>
-      <w:proofErr w:type="spellStart"/>
-      <w:r>
-        <w:rPr>
-          <w:rFonts w:ascii="Consolas" w:eastAsia="Times New Roman" w:hAnsi="Consolas" w:cs="Courier New"/>
-          <w:color w:val="333333"/>
-          <w:sz w:val="20"/>
-          <w:szCs w:val="20"/>
-          <w:bdr w:val="none" w:sz="0" w:space="0" w:color="auto" w:frame="1"/>
-        </w:rPr>
-        <w:t>HttpStatus.INTERNAL_SERVER_ERROR</w:t>
-      </w:r>
-      <w:proofErr w:type="spellEnd"/>
-      <w:r>
-        <w:rPr>
-          <w:rFonts w:ascii="Consolas" w:eastAsia="Times New Roman" w:hAnsi="Consolas" w:cs="Courier New"/>
-          <w:color w:val="333333"/>
-          <w:sz w:val="20"/>
-          <w:szCs w:val="20"/>
-          <w:bdr w:val="none" w:sz="0" w:space="0" w:color="auto" w:frame="1"/>
-        </w:rPr>
-        <w:t>);</w:t>
+        <w:t xml:space="preserve"> ResponseEntity&lt;&gt;(HttpStatus.INTERNAL_SERVER_ERROR);</w:t>
       </w:r>
     </w:p>
     <w:p>
@@ -2917,39 +2380,7 @@
           <w:rFonts w:ascii="Consolas" w:hAnsi="Consolas"/>
           <w:color w:val="000000"/>
         </w:rPr>
-        <w:t xml:space="preserve">    public </w:t>
-      </w:r>
-      <w:proofErr w:type="spellStart"/>
-      <w:r>
-        <w:rPr>
-          <w:rFonts w:ascii="Consolas" w:hAnsi="Consolas"/>
-          <w:color w:val="000000"/>
-        </w:rPr>
-        <w:t>ResponseEntity</w:t>
-      </w:r>
-      <w:proofErr w:type="spellEnd"/>
-      <w:r>
-        <w:rPr>
-          <w:rFonts w:ascii="Consolas" w:hAnsi="Consolas"/>
-          <w:color w:val="000000"/>
-        </w:rPr>
-        <w:t xml:space="preserve">&lt;Long&gt; </w:t>
-      </w:r>
-      <w:proofErr w:type="spellStart"/>
-      <w:r>
-        <w:rPr>
-          <w:rFonts w:ascii="Consolas" w:hAnsi="Consolas"/>
-          <w:color w:val="000000"/>
-        </w:rPr>
-        <w:t>deletePost</w:t>
-      </w:r>
-      <w:proofErr w:type="spellEnd"/>
-      <w:r>
-        <w:rPr>
-          <w:rFonts w:ascii="Consolas" w:hAnsi="Consolas"/>
-          <w:color w:val="000000"/>
-        </w:rPr>
-        <w:t>(@PathVariable Long id) {</w:t>
+        <w:t xml:space="preserve">    public ResponseEntity&lt;Long&gt; deletePost(@PathVariable Long id) {</w:t>
       </w:r>
     </w:p>
     <w:p>
@@ -2976,39 +2407,7 @@
           <w:rFonts w:ascii="Consolas" w:hAnsi="Consolas"/>
           <w:color w:val="000000"/>
         </w:rPr>
-        <w:t xml:space="preserve">        var </w:t>
-      </w:r>
-      <w:proofErr w:type="spellStart"/>
-      <w:r>
-        <w:rPr>
-          <w:rFonts w:ascii="Consolas" w:hAnsi="Consolas"/>
-          <w:color w:val="000000"/>
-        </w:rPr>
-        <w:t>isRemoved</w:t>
-      </w:r>
-      <w:proofErr w:type="spellEnd"/>
-      <w:r>
-        <w:rPr>
-          <w:rFonts w:ascii="Consolas" w:hAnsi="Consolas"/>
-          <w:color w:val="000000"/>
-        </w:rPr>
-        <w:t xml:space="preserve"> = </w:t>
-      </w:r>
-      <w:proofErr w:type="spellStart"/>
-      <w:r>
-        <w:rPr>
-          <w:rFonts w:ascii="Consolas" w:hAnsi="Consolas"/>
-          <w:color w:val="000000"/>
-        </w:rPr>
-        <w:t>postService.delete</w:t>
-      </w:r>
-      <w:proofErr w:type="spellEnd"/>
-      <w:r>
-        <w:rPr>
-          <w:rFonts w:ascii="Consolas" w:hAnsi="Consolas"/>
-          <w:color w:val="000000"/>
-        </w:rPr>
-        <w:t>(id);</w:t>
+        <w:t xml:space="preserve">        var isRemoved = postService.delete(id);</w:t>
       </w:r>
     </w:p>
     <w:p>
@@ -3035,23 +2434,7 @@
           <w:rFonts w:ascii="Consolas" w:hAnsi="Consolas"/>
           <w:color w:val="000000"/>
         </w:rPr>
-        <w:t xml:space="preserve">        if (!</w:t>
-      </w:r>
-      <w:proofErr w:type="spellStart"/>
-      <w:r>
-        <w:rPr>
-          <w:rFonts w:ascii="Consolas" w:hAnsi="Consolas"/>
-          <w:color w:val="000000"/>
-        </w:rPr>
-        <w:t>isRemoved</w:t>
-      </w:r>
-      <w:proofErr w:type="spellEnd"/>
-      <w:r>
-        <w:rPr>
-          <w:rFonts w:ascii="Consolas" w:hAnsi="Consolas"/>
-          <w:color w:val="000000"/>
-        </w:rPr>
-        <w:t>) {</w:t>
+        <w:t xml:space="preserve">        if (!isRemoved) {</w:t>
       </w:r>
     </w:p>
     <w:p>
@@ -3068,39 +2451,7 @@
           <w:rFonts w:ascii="Consolas" w:hAnsi="Consolas"/>
           <w:color w:val="000000"/>
         </w:rPr>
-        <w:t xml:space="preserve">            return new </w:t>
-      </w:r>
-      <w:proofErr w:type="spellStart"/>
-      <w:r>
-        <w:rPr>
-          <w:rFonts w:ascii="Consolas" w:hAnsi="Consolas"/>
-          <w:color w:val="000000"/>
-        </w:rPr>
-        <w:t>ResponseEntity</w:t>
-      </w:r>
-      <w:proofErr w:type="spellEnd"/>
-      <w:r>
-        <w:rPr>
-          <w:rFonts w:ascii="Consolas" w:hAnsi="Consolas"/>
-          <w:color w:val="000000"/>
-        </w:rPr>
-        <w:t>&lt;&gt;(</w:t>
-      </w:r>
-      <w:proofErr w:type="spellStart"/>
-      <w:r>
-        <w:rPr>
-          <w:rFonts w:ascii="Consolas" w:hAnsi="Consolas"/>
-          <w:color w:val="000000"/>
-        </w:rPr>
-        <w:t>HttpStatus.NOT_FOUND</w:t>
-      </w:r>
-      <w:proofErr w:type="spellEnd"/>
-      <w:r>
-        <w:rPr>
-          <w:rFonts w:ascii="Consolas" w:hAnsi="Consolas"/>
-          <w:color w:val="000000"/>
-        </w:rPr>
-        <w:t>);</w:t>
+        <w:t xml:space="preserve">            return new ResponseEntity&lt;&gt;(HttpStatus.NOT_FOUND);</w:t>
       </w:r>
     </w:p>
     <w:p>
@@ -3144,39 +2495,7 @@
           <w:rFonts w:ascii="Consolas" w:hAnsi="Consolas"/>
           <w:color w:val="000000"/>
         </w:rPr>
-        <w:t xml:space="preserve">        return new </w:t>
-      </w:r>
-      <w:proofErr w:type="spellStart"/>
-      <w:r>
-        <w:rPr>
-          <w:rFonts w:ascii="Consolas" w:hAnsi="Consolas"/>
-          <w:color w:val="000000"/>
-        </w:rPr>
-        <w:t>ResponseEntity</w:t>
-      </w:r>
-      <w:proofErr w:type="spellEnd"/>
-      <w:r>
-        <w:rPr>
-          <w:rFonts w:ascii="Consolas" w:hAnsi="Consolas"/>
-          <w:color w:val="000000"/>
-        </w:rPr>
-        <w:t xml:space="preserve">&lt;&gt;(id, </w:t>
-      </w:r>
-      <w:proofErr w:type="spellStart"/>
-      <w:r>
-        <w:rPr>
-          <w:rFonts w:ascii="Consolas" w:hAnsi="Consolas"/>
-          <w:color w:val="000000"/>
-        </w:rPr>
-        <w:t>HttpStatus.OK</w:t>
-      </w:r>
-      <w:proofErr w:type="spellEnd"/>
-      <w:r>
-        <w:rPr>
-          <w:rFonts w:ascii="Consolas" w:hAnsi="Consolas"/>
-          <w:color w:val="000000"/>
-        </w:rPr>
-        <w:t>);</w:t>
+        <w:t xml:space="preserve">        return new ResponseEntity&lt;&gt;(id, HttpStatus.OK);</w:t>
       </w:r>
     </w:p>
     <w:p>
@@ -3186,6 +2505,7 @@
         <w:rPr>
           <w:rFonts w:ascii="Consolas" w:hAnsi="Consolas"/>
           <w:color w:val="000000"/>
+          <w:lang w:val="es-ES"/>
         </w:rPr>
       </w:pPr>
       <w:r>
@@ -3193,15 +2513,35 @@
           <w:rFonts w:ascii="Consolas" w:hAnsi="Consolas"/>
           <w:color w:val="000000"/>
         </w:rPr>
-        <w:t xml:space="preserve">    }</w:t>
-      </w:r>
-    </w:p>
-    <w:p/>
+        <w:t xml:space="preserve">    </w:t>
+      </w:r>
+      <w:r>
+        <w:rPr>
+          <w:rFonts w:ascii="Consolas" w:hAnsi="Consolas"/>
+          <w:color w:val="000000"/>
+          <w:lang w:val="es-ES"/>
+        </w:rPr>
+        <w:t>}</w:t>
+      </w:r>
+    </w:p>
+    <w:p>
+      <w:pPr>
+        <w:rPr>
+          <w:lang w:val="es-ES"/>
+        </w:rPr>
+      </w:pPr>
+    </w:p>
     <w:p>
       <w:pPr>
         <w:pStyle w:val="Heading2"/>
-      </w:pPr>
-      <w:r>
+        <w:rPr>
+          <w:lang w:val="es-ES"/>
+        </w:rPr>
+      </w:pPr>
+      <w:r>
+        <w:rPr>
+          <w:lang w:val="es-ES"/>
+        </w:rPr>
         <w:lastRenderedPageBreak/>
         <w:t>@RequestBody</w:t>
       </w:r>
@@ -3222,21 +2562,7 @@
         <w:rPr>
           <w:lang w:val="es-ES"/>
         </w:rPr>
-        <w:t xml:space="preserve">ndica que un parámetro de método debe estar vinculado al valor del cuerpo de la solicitud HTTP. El </w:t>
-      </w:r>
-      <w:proofErr w:type="spellStart"/>
-      <w:r>
-        <w:rPr>
-          <w:lang w:val="es-ES"/>
-        </w:rPr>
-        <w:t>HttpMessageConveter</w:t>
-      </w:r>
-      <w:proofErr w:type="spellEnd"/>
-      <w:r>
-        <w:rPr>
-          <w:lang w:val="es-ES"/>
-        </w:rPr>
-        <w:t xml:space="preserve"> es responsable de convertir del mensaje de solicitud HTTP a objeto.</w:t>
+        <w:t>ndica que un parámetro de método debe estar vinculado al valor del cuerpo de la solicitud HTTP. El HttpMessageConveter es responsable de convertir del mensaje de solicitud HTTP a objeto.</w:t>
       </w:r>
     </w:p>
     <w:p>
@@ -3288,98 +2614,64 @@
           <w:rFonts w:ascii="Consolas" w:hAnsi="Consolas"/>
           <w:color w:val="6A8759"/>
         </w:rPr>
-        <w:t>"/id={id}/</w:t>
-      </w:r>
-      <w:proofErr w:type="spellStart"/>
+        <w:t>"/id={id}/addTask"</w:t>
+      </w:r>
+      <w:r>
+        <w:rPr>
+          <w:rFonts w:ascii="Consolas" w:hAnsi="Consolas"/>
+          <w:color w:val="CC7832"/>
+        </w:rPr>
+        <w:t xml:space="preserve">, </w:t>
+      </w:r>
+      <w:r>
+        <w:rPr>
+          <w:rFonts w:ascii="Consolas" w:hAnsi="Consolas"/>
+          <w:color w:val="D0D0FF"/>
+        </w:rPr>
+        <w:t xml:space="preserve">consumes </w:t>
+      </w:r>
+      <w:r>
+        <w:rPr>
+          <w:rFonts w:ascii="Consolas" w:hAnsi="Consolas"/>
+          <w:color w:val="A9B7C6"/>
+        </w:rPr>
+        <w:t xml:space="preserve">= </w:t>
+      </w:r>
       <w:r>
         <w:rPr>
           <w:rFonts w:ascii="Consolas" w:hAnsi="Consolas"/>
           <w:color w:val="6A8759"/>
         </w:rPr>
+        <w:t>"application/json"</w:t>
+      </w:r>
+      <w:r>
+        <w:rPr>
+          <w:rFonts w:ascii="Consolas" w:hAnsi="Consolas"/>
+          <w:color w:val="A9B7C6"/>
+        </w:rPr>
+        <w:t>)</w:t>
+      </w:r>
+      <w:r>
+        <w:rPr>
+          <w:rFonts w:ascii="Consolas" w:hAnsi="Consolas"/>
+          <w:color w:val="A9B7C6"/>
+        </w:rPr>
+        <w:br/>
+      </w:r>
+      <w:r>
+        <w:rPr>
+          <w:rFonts w:ascii="Consolas" w:hAnsi="Consolas"/>
+          <w:color w:val="CC7832"/>
+        </w:rPr>
+        <w:t xml:space="preserve">public void </w:t>
+      </w:r>
+      <w:r>
+        <w:rPr>
+          <w:rFonts w:ascii="Consolas" w:hAnsi="Consolas"/>
+          <w:color w:val="FFC66D"/>
+        </w:rPr>
         <w:t>addTask</w:t>
       </w:r>
-      <w:proofErr w:type="spellEnd"/>
-      <w:r>
-        <w:rPr>
-          <w:rFonts w:ascii="Consolas" w:hAnsi="Consolas"/>
-          <w:color w:val="6A8759"/>
-        </w:rPr>
-        <w:t>"</w:t>
-      </w:r>
-      <w:r>
-        <w:rPr>
-          <w:rFonts w:ascii="Consolas" w:hAnsi="Consolas"/>
-          <w:color w:val="CC7832"/>
-        </w:rPr>
-        <w:t xml:space="preserve">, </w:t>
-      </w:r>
-      <w:r>
-        <w:rPr>
-          <w:rFonts w:ascii="Consolas" w:hAnsi="Consolas"/>
-          <w:color w:val="D0D0FF"/>
-        </w:rPr>
-        <w:t xml:space="preserve">consumes </w:t>
-      </w:r>
-      <w:r>
-        <w:rPr>
-          <w:rFonts w:ascii="Consolas" w:hAnsi="Consolas"/>
-          <w:color w:val="A9B7C6"/>
-        </w:rPr>
-        <w:t xml:space="preserve">= </w:t>
-      </w:r>
-      <w:r>
-        <w:rPr>
-          <w:rFonts w:ascii="Consolas" w:hAnsi="Consolas"/>
-          <w:color w:val="6A8759"/>
-        </w:rPr>
-        <w:t>"application/</w:t>
-      </w:r>
-      <w:proofErr w:type="spellStart"/>
-      <w:r>
-        <w:rPr>
-          <w:rFonts w:ascii="Consolas" w:hAnsi="Consolas"/>
-          <w:color w:val="6A8759"/>
-        </w:rPr>
-        <w:t>json</w:t>
-      </w:r>
-      <w:proofErr w:type="spellEnd"/>
-      <w:r>
-        <w:rPr>
-          <w:rFonts w:ascii="Consolas" w:hAnsi="Consolas"/>
-          <w:color w:val="6A8759"/>
-        </w:rPr>
-        <w:t>"</w:t>
-      </w:r>
-      <w:r>
-        <w:rPr>
-          <w:rFonts w:ascii="Consolas" w:hAnsi="Consolas"/>
-          <w:color w:val="A9B7C6"/>
-        </w:rPr>
-        <w:t>)</w:t>
-      </w:r>
-      <w:r>
-        <w:rPr>
-          <w:rFonts w:ascii="Consolas" w:hAnsi="Consolas"/>
-          <w:color w:val="A9B7C6"/>
-        </w:rPr>
-        <w:br/>
-      </w:r>
-      <w:r>
-        <w:rPr>
-          <w:rFonts w:ascii="Consolas" w:hAnsi="Consolas"/>
-          <w:color w:val="CC7832"/>
-        </w:rPr>
-        <w:t xml:space="preserve">public void </w:t>
-      </w:r>
-      <w:proofErr w:type="spellStart"/>
-      <w:r>
-        <w:rPr>
-          <w:rFonts w:ascii="Consolas" w:hAnsi="Consolas"/>
-          <w:color w:val="FFC66D"/>
-        </w:rPr>
-        <w:t>addTask</w:t>
-      </w:r>
-      <w:proofErr w:type="spellEnd"/>
       <w:r>
         <w:rPr>
           <w:rFonts w:ascii="Consolas" w:hAnsi="Consolas"/>
@@ -3444,7 +2736,6 @@
         <w:br/>
         <w:t xml:space="preserve">    </w:t>
       </w:r>
-      <w:proofErr w:type="spellStart"/>
       <w:r>
         <w:rPr>
           <w:rFonts w:ascii="Consolas" w:hAnsi="Consolas"/>
@@ -3457,49 +2748,41 @@
           <w:rFonts w:ascii="Consolas" w:hAnsi="Consolas"/>
           <w:color w:val="A9B7C6"/>
         </w:rPr>
-        <w:t>.addTask</w:t>
-      </w:r>
-      <w:proofErr w:type="spellEnd"/>
+        <w:t>.addTask(id</w:t>
+      </w:r>
+      <w:r>
+        <w:rPr>
+          <w:rFonts w:ascii="Consolas" w:hAnsi="Consolas"/>
+          <w:color w:val="CC7832"/>
+        </w:rPr>
+        <w:t xml:space="preserve">, </w:t>
+      </w:r>
       <w:r>
         <w:rPr>
           <w:rFonts w:ascii="Consolas" w:hAnsi="Consolas"/>
           <w:color w:val="A9B7C6"/>
         </w:rPr>
-        <w:t>(id</w:t>
+        <w:t>task)</w:t>
       </w:r>
       <w:r>
         <w:rPr>
           <w:rFonts w:ascii="Consolas" w:hAnsi="Consolas"/>
           <w:color w:val="CC7832"/>
         </w:rPr>
-        <w:t xml:space="preserve">, </w:t>
+        <w:t>;</w:t>
+      </w:r>
+      <w:r>
+        <w:rPr>
+          <w:rFonts w:ascii="Consolas" w:hAnsi="Consolas"/>
+          <w:color w:val="CC7832"/>
+        </w:rPr>
+        <w:br/>
       </w:r>
       <w:r>
         <w:rPr>
           <w:rFonts w:ascii="Consolas" w:hAnsi="Consolas"/>
           <w:color w:val="A9B7C6"/>
         </w:rPr>
-        <w:t>task)</w:t>
-      </w:r>
-      <w:r>
-        <w:rPr>
-          <w:rFonts w:ascii="Consolas" w:hAnsi="Consolas"/>
-          <w:color w:val="CC7832"/>
-        </w:rPr>
-        <w:t>;</w:t>
-      </w:r>
-      <w:r>
-        <w:rPr>
-          <w:rFonts w:ascii="Consolas" w:hAnsi="Consolas"/>
-          <w:color w:val="CC7832"/>
-        </w:rPr>
-        <w:br/>
-      </w:r>
-      <w:r>
-        <w:rPr>
-          <w:rFonts w:ascii="Consolas" w:hAnsi="Consolas"/>
-          <w:color w:val="A9B7C6"/>
-        </w:rPr>
         <w:t>}</w:t>
       </w:r>
     </w:p>
@@ -3528,21 +2811,7 @@
         <w:rPr>
           <w:lang w:val="es-ES"/>
         </w:rPr>
-        <w:t xml:space="preserve">Teniendo en cuenta que el </w:t>
-      </w:r>
-      <w:proofErr w:type="spellStart"/>
-      <w:r>
-        <w:rPr>
-          <w:lang w:val="es-ES"/>
-        </w:rPr>
-        <w:t>RequestMapping</w:t>
-      </w:r>
-      <w:proofErr w:type="spellEnd"/>
-      <w:r>
-        <w:rPr>
-          <w:lang w:val="es-ES"/>
-        </w:rPr>
-        <w:t xml:space="preserve"> se puede usar para manejar cambios dinámicos, e</w:t>
+        <w:t>Teniendo en cuenta que el RequestMapping se puede usar para manejar cambios dinámicos, e</w:t>
       </w:r>
       <w:r>
         <w:rPr>
@@ -3599,98 +2868,64 @@
           <w:rFonts w:ascii="Consolas" w:hAnsi="Consolas"/>
           <w:color w:val="6A8759"/>
         </w:rPr>
-        <w:t>"/id={id}/</w:t>
-      </w:r>
-      <w:proofErr w:type="spellStart"/>
+        <w:t>"/id={id}/addTask"</w:t>
+      </w:r>
+      <w:r>
+        <w:rPr>
+          <w:rFonts w:ascii="Consolas" w:hAnsi="Consolas"/>
+          <w:color w:val="CC7832"/>
+        </w:rPr>
+        <w:t xml:space="preserve">, </w:t>
+      </w:r>
+      <w:r>
+        <w:rPr>
+          <w:rFonts w:ascii="Consolas" w:hAnsi="Consolas"/>
+          <w:color w:val="D0D0FF"/>
+        </w:rPr>
+        <w:t xml:space="preserve">consumes </w:t>
+      </w:r>
+      <w:r>
+        <w:rPr>
+          <w:rFonts w:ascii="Consolas" w:hAnsi="Consolas"/>
+          <w:color w:val="A9B7C6"/>
+        </w:rPr>
+        <w:t xml:space="preserve">= </w:t>
+      </w:r>
       <w:r>
         <w:rPr>
           <w:rFonts w:ascii="Consolas" w:hAnsi="Consolas"/>
           <w:color w:val="6A8759"/>
         </w:rPr>
+        <w:t>"application/json"</w:t>
+      </w:r>
+      <w:r>
+        <w:rPr>
+          <w:rFonts w:ascii="Consolas" w:hAnsi="Consolas"/>
+          <w:color w:val="A9B7C6"/>
+        </w:rPr>
+        <w:t>)</w:t>
+      </w:r>
+      <w:r>
+        <w:rPr>
+          <w:rFonts w:ascii="Consolas" w:hAnsi="Consolas"/>
+          <w:color w:val="A9B7C6"/>
+        </w:rPr>
+        <w:br/>
+      </w:r>
+      <w:r>
+        <w:rPr>
+          <w:rFonts w:ascii="Consolas" w:hAnsi="Consolas"/>
+          <w:color w:val="CC7832"/>
+        </w:rPr>
+        <w:t xml:space="preserve">public void </w:t>
+      </w:r>
+      <w:r>
+        <w:rPr>
+          <w:rFonts w:ascii="Consolas" w:hAnsi="Consolas"/>
+          <w:color w:val="FFC66D"/>
+        </w:rPr>
         <w:t>addTask</w:t>
       </w:r>
-      <w:proofErr w:type="spellEnd"/>
-      <w:r>
-        <w:rPr>
-          <w:rFonts w:ascii="Consolas" w:hAnsi="Consolas"/>
-          <w:color w:val="6A8759"/>
-        </w:rPr>
-        <w:t>"</w:t>
-      </w:r>
-      <w:r>
-        <w:rPr>
-          <w:rFonts w:ascii="Consolas" w:hAnsi="Consolas"/>
-          <w:color w:val="CC7832"/>
-        </w:rPr>
-        <w:t xml:space="preserve">, </w:t>
-      </w:r>
-      <w:r>
-        <w:rPr>
-          <w:rFonts w:ascii="Consolas" w:hAnsi="Consolas"/>
-          <w:color w:val="D0D0FF"/>
-        </w:rPr>
-        <w:t xml:space="preserve">consumes </w:t>
-      </w:r>
-      <w:r>
-        <w:rPr>
-          <w:rFonts w:ascii="Consolas" w:hAnsi="Consolas"/>
-          <w:color w:val="A9B7C6"/>
-        </w:rPr>
-        <w:t xml:space="preserve">= </w:t>
-      </w:r>
-      <w:r>
-        <w:rPr>
-          <w:rFonts w:ascii="Consolas" w:hAnsi="Consolas"/>
-          <w:color w:val="6A8759"/>
-        </w:rPr>
-        <w:t>"application/</w:t>
-      </w:r>
-      <w:proofErr w:type="spellStart"/>
-      <w:r>
-        <w:rPr>
-          <w:rFonts w:ascii="Consolas" w:hAnsi="Consolas"/>
-          <w:color w:val="6A8759"/>
-        </w:rPr>
-        <w:t>json</w:t>
-      </w:r>
-      <w:proofErr w:type="spellEnd"/>
-      <w:r>
-        <w:rPr>
-          <w:rFonts w:ascii="Consolas" w:hAnsi="Consolas"/>
-          <w:color w:val="6A8759"/>
-        </w:rPr>
-        <w:t>"</w:t>
-      </w:r>
-      <w:r>
-        <w:rPr>
-          <w:rFonts w:ascii="Consolas" w:hAnsi="Consolas"/>
-          <w:color w:val="A9B7C6"/>
-        </w:rPr>
-        <w:t>)</w:t>
-      </w:r>
-      <w:r>
-        <w:rPr>
-          <w:rFonts w:ascii="Consolas" w:hAnsi="Consolas"/>
-          <w:color w:val="A9B7C6"/>
-        </w:rPr>
-        <w:br/>
-      </w:r>
-      <w:r>
-        <w:rPr>
-          <w:rFonts w:ascii="Consolas" w:hAnsi="Consolas"/>
-          <w:color w:val="CC7832"/>
-        </w:rPr>
-        <w:t xml:space="preserve">public void </w:t>
-      </w:r>
-      <w:proofErr w:type="spellStart"/>
-      <w:r>
-        <w:rPr>
-          <w:rFonts w:ascii="Consolas" w:hAnsi="Consolas"/>
-          <w:color w:val="FFC66D"/>
-        </w:rPr>
-        <w:t>addTask</w:t>
-      </w:r>
-      <w:proofErr w:type="spellEnd"/>
       <w:r>
         <w:rPr>
           <w:rFonts w:ascii="Consolas" w:hAnsi="Consolas"/>
@@ -3755,7 +2990,6 @@
         <w:br/>
         <w:t xml:space="preserve">    </w:t>
       </w:r>
-      <w:proofErr w:type="spellStart"/>
       <w:r>
         <w:rPr>
           <w:rFonts w:ascii="Consolas" w:hAnsi="Consolas"/>
@@ -3768,68 +3002,75 @@
           <w:rFonts w:ascii="Consolas" w:hAnsi="Consolas"/>
           <w:color w:val="A9B7C6"/>
         </w:rPr>
-        <w:t>.addTask</w:t>
-      </w:r>
-      <w:proofErr w:type="spellEnd"/>
+        <w:t>.addTask(id</w:t>
+      </w:r>
+      <w:r>
+        <w:rPr>
+          <w:rFonts w:ascii="Consolas" w:hAnsi="Consolas"/>
+          <w:color w:val="CC7832"/>
+        </w:rPr>
+        <w:t xml:space="preserve">, </w:t>
+      </w:r>
       <w:r>
         <w:rPr>
           <w:rFonts w:ascii="Consolas" w:hAnsi="Consolas"/>
           <w:color w:val="A9B7C6"/>
         </w:rPr>
-        <w:t>(id</w:t>
+        <w:t>task)</w:t>
       </w:r>
       <w:r>
         <w:rPr>
           <w:rFonts w:ascii="Consolas" w:hAnsi="Consolas"/>
           <w:color w:val="CC7832"/>
         </w:rPr>
-        <w:t xml:space="preserve">, </w:t>
+        <w:t>;</w:t>
+      </w:r>
+      <w:r>
+        <w:rPr>
+          <w:rFonts w:ascii="Consolas" w:hAnsi="Consolas"/>
+          <w:color w:val="CC7832"/>
+        </w:rPr>
+        <w:br/>
       </w:r>
       <w:r>
         <w:rPr>
           <w:rFonts w:ascii="Consolas" w:hAnsi="Consolas"/>
           <w:color w:val="A9B7C6"/>
         </w:rPr>
-        <w:t>task)</w:t>
-      </w:r>
-      <w:r>
-        <w:rPr>
-          <w:rFonts w:ascii="Consolas" w:hAnsi="Consolas"/>
-          <w:color w:val="CC7832"/>
-        </w:rPr>
-        <w:t>;</w:t>
-      </w:r>
-      <w:r>
-        <w:rPr>
-          <w:rFonts w:ascii="Consolas" w:hAnsi="Consolas"/>
-          <w:color w:val="CC7832"/>
-        </w:rPr>
-        <w:br/>
-      </w:r>
-      <w:r>
-        <w:rPr>
-          <w:rFonts w:ascii="Consolas" w:hAnsi="Consolas"/>
-          <w:color w:val="A9B7C6"/>
-        </w:rPr>
         <w:t>}</w:t>
       </w:r>
     </w:p>
     <w:p>
       <w:pPr>
         <w:pStyle w:val="Heading1"/>
-      </w:pPr>
-      <w:r>
+        <w:rPr>
+          <w:lang w:val="es-ES"/>
+        </w:rPr>
+      </w:pPr>
+      <w:r>
+        <w:rPr>
+          <w:lang w:val="es-ES"/>
+        </w:rPr>
         <w:t xml:space="preserve">Clase </w:t>
       </w:r>
       <w:r>
+        <w:rPr>
+          <w:lang w:val="es-ES"/>
+        </w:rPr>
         <w:t>Service</w:t>
       </w:r>
     </w:p>
     <w:p>
       <w:pPr>
         <w:pStyle w:val="Heading2"/>
-      </w:pPr>
-      <w:r>
+        <w:rPr>
+          <w:lang w:val="es-ES"/>
+        </w:rPr>
+      </w:pPr>
+      <w:r>
+        <w:rPr>
+          <w:lang w:val="es-ES"/>
+        </w:rPr>
         <w:t>@Service</w:t>
       </w:r>
     </w:p>
@@ -3863,7 +3104,13 @@
           <w:bCs/>
           <w:lang w:val="es-ES"/>
         </w:rPr>
-        <w:t xml:space="preserve">ejecutar la lógica, </w:t>
+        <w:t>ejecutar la lógica,  realizar cálculos y llamar a API</w:t>
+      </w:r>
+      <w:r>
+        <w:rPr>
+          <w:lang w:val="es-ES"/>
+        </w:rPr>
+        <w:t xml:space="preserve"> </w:t>
       </w:r>
       <w:r>
         <w:rPr>
@@ -3871,13 +3118,13 @@
           <w:bCs/>
           <w:lang w:val="es-ES"/>
         </w:rPr>
-        <w:t xml:space="preserve"> realizar cálculos y llamar a API</w:t>
-      </w:r>
-      <w:r>
-        <w:rPr>
-          <w:lang w:val="es-ES"/>
-        </w:rPr>
-        <w:t xml:space="preserve"> </w:t>
+        <w:t>externas</w:t>
+      </w:r>
+      <w:r>
+        <w:rPr>
+          <w:lang w:val="es-ES"/>
+        </w:rPr>
+        <w:t xml:space="preserve">. Esta anotación es una forma especializada de la anotación </w:t>
       </w:r>
       <w:r>
         <w:rPr>
@@ -3885,20 +3132,6 @@
           <w:bCs/>
           <w:lang w:val="es-ES"/>
         </w:rPr>
-        <w:t>externas</w:t>
-      </w:r>
-      <w:r>
-        <w:rPr>
-          <w:lang w:val="es-ES"/>
-        </w:rPr>
-        <w:t xml:space="preserve">. Esta anotación es una forma especializada de la anotación </w:t>
-      </w:r>
-      <w:r>
-        <w:rPr>
-          <w:b/>
-          <w:bCs/>
-          <w:lang w:val="es-ES"/>
-        </w:rPr>
         <w:t>@Component</w:t>
       </w:r>
       <w:r>
@@ -3914,20 +3147,26 @@
         <w:rPr>
           <w:sz w:val="32"/>
           <w:szCs w:val="32"/>
+          <w:lang w:val="es-ES"/>
         </w:rPr>
       </w:pPr>
       <w:r>
         <w:rPr>
           <w:rStyle w:val="Heading1Char"/>
+          <w:lang w:val="es-ES"/>
         </w:rPr>
         <w:t>Interface</w:t>
       </w:r>
       <w:r>
+        <w:rPr>
+          <w:lang w:val="es-ES"/>
+        </w:rPr>
         <w:t xml:space="preserve"> </w:t>
       </w:r>
       <w:r>
         <w:rPr>
           <w:rStyle w:val="Heading1Char"/>
+          <w:lang w:val="es-ES"/>
         </w:rPr>
         <w:t>Repository</w:t>
       </w:r>
@@ -3935,8 +3174,14 @@
     <w:p>
       <w:pPr>
         <w:pStyle w:val="Heading2"/>
-      </w:pPr>
-      <w:r>
+        <w:rPr>
+          <w:lang w:val="es-ES"/>
+        </w:rPr>
+      </w:pPr>
+      <w:r>
+        <w:rPr>
+          <w:lang w:val="es-ES"/>
+        </w:rPr>
         <w:t>@Query</w:t>
       </w:r>
     </w:p>
@@ -3956,21 +3201,7 @@
         <w:rPr>
           <w:lang w:val="es-ES"/>
         </w:rPr>
-        <w:t xml:space="preserve">crear </w:t>
-      </w:r>
-      <w:proofErr w:type="spellStart"/>
-      <w:r>
-        <w:rPr>
-          <w:lang w:val="es-ES"/>
-        </w:rPr>
-        <w:t>querys</w:t>
-      </w:r>
-      <w:proofErr w:type="spellEnd"/>
-      <w:r>
-        <w:rPr>
-          <w:lang w:val="es-ES"/>
-        </w:rPr>
-        <w:t xml:space="preserve"> </w:t>
+        <w:t xml:space="preserve">crear querys </w:t>
       </w:r>
       <w:r>
         <w:rPr>
@@ -4105,7 +3336,6 @@
                 <w:lang w:val="es-ES"/>
               </w:rPr>
             </w:pPr>
-            <w:proofErr w:type="spellStart"/>
             <w:r>
               <w:rPr>
                 <w:lang w:val="es-ES"/>
@@ -4118,26 +3348,11 @@
               </w:rPr>
               <w:t>indByUsername</w:t>
             </w:r>
-            <w:proofErr w:type="spellEnd"/>
             <w:r>
               <w:rPr>
                 <w:lang w:val="es-ES"/>
               </w:rPr>
-              <w:t>(“</w:t>
-            </w:r>
-            <w:proofErr w:type="spellStart"/>
-            <w:r>
-              <w:rPr>
-                <w:lang w:val="es-ES"/>
-              </w:rPr>
-              <w:t>usrname</w:t>
-            </w:r>
-            <w:proofErr w:type="spellEnd"/>
-            <w:r>
-              <w:rPr>
-                <w:lang w:val="es-ES"/>
-              </w:rPr>
-              <w:t>”)</w:t>
+              <w:t>(“usrname”)</w:t>
             </w:r>
           </w:p>
         </w:tc>
@@ -4155,55 +3370,19 @@
               <w:rPr>
                 <w:lang w:val="es-ES"/>
               </w:rPr>
-              <w:t>...</w:t>
-            </w:r>
-            <w:proofErr w:type="spellStart"/>
-            <w:r>
-              <w:rPr>
-                <w:lang w:val="es-ES"/>
-              </w:rPr>
-              <w:t>wh</w:t>
+              <w:t>...wh</w:t>
             </w:r>
             <w:r>
               <w:rPr>
                 <w:lang w:val="es-ES"/>
               </w:rPr>
-              <w:t>ere</w:t>
+              <w:t xml:space="preserve">ere </w:t>
             </w:r>
-            <w:proofErr w:type="spellEnd"/>
             <w:r>
               <w:rPr>
                 <w:lang w:val="es-ES"/>
               </w:rPr>
-              <w:t xml:space="preserve"> </w:t>
-            </w:r>
-            <w:proofErr w:type="spellStart"/>
-            <w:r>
-              <w:rPr>
-                <w:lang w:val="es-ES"/>
-              </w:rPr>
-              <w:t>username</w:t>
-            </w:r>
-            <w:proofErr w:type="spellEnd"/>
-            <w:r>
-              <w:rPr>
-                <w:lang w:val="es-ES"/>
-              </w:rPr>
-              <w:t xml:space="preserve"> = “</w:t>
-            </w:r>
-            <w:proofErr w:type="spellStart"/>
-            <w:r>
-              <w:rPr>
-                <w:lang w:val="es-ES"/>
-              </w:rPr>
-              <w:t>usrname</w:t>
-            </w:r>
-            <w:proofErr w:type="spellEnd"/>
-            <w:r>
-              <w:rPr>
-                <w:lang w:val="es-ES"/>
-              </w:rPr>
-              <w:t>”</w:t>
+              <w:t>username = “usrname”</w:t>
             </w:r>
           </w:p>
         </w:tc>
@@ -4280,13 +3459,7 @@
           <w:lang w:val="es-ES"/>
         </w:rPr>
         <w:lastRenderedPageBreak/>
-        <w:t xml:space="preserve">Clase </w:t>
-      </w:r>
-      <w:r>
-        <w:rPr>
-          <w:lang w:val="es-ES"/>
-        </w:rPr>
-        <w:t xml:space="preserve">del </w:t>
+        <w:t xml:space="preserve">Clase del </w:t>
       </w:r>
       <w:r>
         <w:rPr>
@@ -4334,28 +3507,24 @@
         </w:rPr>
         <w:t xml:space="preserve">ndica que la clase Java es una clase de entidad y se asignará a la tabla de base de datos especificada. Si declara una clase de entidad </w:t>
       </w:r>
-      <w:proofErr w:type="spellStart"/>
       <w:r>
         <w:rPr>
           <w:lang w:val="es-ES"/>
         </w:rPr>
         <w:t>User</w:t>
       </w:r>
-      <w:proofErr w:type="spellEnd"/>
       <w:r>
         <w:rPr>
           <w:lang w:val="es-ES"/>
         </w:rPr>
         <w:t xml:space="preserve">, se asignará a la tabla </w:t>
       </w:r>
-      <w:proofErr w:type="spellStart"/>
       <w:r>
         <w:rPr>
           <w:lang w:val="es-ES"/>
         </w:rPr>
         <w:t>Users</w:t>
       </w:r>
-      <w:proofErr w:type="spellEnd"/>
       <w:r>
         <w:rPr>
           <w:lang w:val="es-ES"/>
@@ -4451,17 +3620,25 @@
         <w:rPr>
           <w:rFonts w:ascii="Consolas" w:hAnsi="Consolas"/>
           <w:color w:val="A9B7C6"/>
+          <w:lang w:val="es-ES"/>
         </w:rPr>
       </w:pPr>
       <w:r>
         <w:rPr>
           <w:rFonts w:ascii="Consolas" w:hAnsi="Consolas"/>
           <w:color w:val="A9B7C6"/>
+          <w:lang w:val="es-ES"/>
         </w:rPr>
         <w:t>}</w:t>
       </w:r>
     </w:p>
-    <w:p/>
+    <w:p>
+      <w:pPr>
+        <w:rPr>
+          <w:lang w:val="es-ES"/>
+        </w:rPr>
+      </w:pPr>
+    </w:p>
     <w:p>
       <w:pPr>
         <w:pStyle w:val="Heading2"/>
@@ -4627,16 +3804,7 @@
           <w:color w:val="A9B7C6"/>
           <w:lang w:val="es-ES"/>
         </w:rPr>
-        <w:t xml:space="preserve">= </w:t>
-      </w:r>
-      <w:proofErr w:type="spellStart"/>
-      <w:r>
-        <w:rPr>
-          <w:rFonts w:ascii="Consolas" w:hAnsi="Consolas"/>
-          <w:color w:val="A9B7C6"/>
-          <w:lang w:val="es-ES"/>
-        </w:rPr>
-        <w:t>GenerationType.</w:t>
+        <w:t>= GenerationType.</w:t>
       </w:r>
       <w:r>
         <w:rPr>
@@ -4648,7 +3816,6 @@
         </w:rPr>
         <w:t>IDENTITY</w:t>
       </w:r>
-      <w:proofErr w:type="spellEnd"/>
       <w:r>
         <w:rPr>
           <w:rFonts w:ascii="Consolas" w:hAnsi="Consolas"/>
@@ -4681,41 +3848,21 @@
         </w:rPr>
         <w:br/>
       </w:r>
-      <w:proofErr w:type="spellStart"/>
       <w:r>
         <w:rPr>
           <w:rFonts w:ascii="Consolas" w:hAnsi="Consolas"/>
           <w:color w:val="CC7832"/>
           <w:lang w:val="es-ES"/>
         </w:rPr>
-        <w:t>private</w:t>
-      </w:r>
-      <w:proofErr w:type="spellEnd"/>
-      <w:r>
-        <w:rPr>
-          <w:rFonts w:ascii="Consolas" w:hAnsi="Consolas"/>
-          <w:color w:val="CC7832"/>
-          <w:lang w:val="es-ES"/>
-        </w:rPr>
-        <w:t xml:space="preserve"> </w:t>
-      </w:r>
-      <w:proofErr w:type="spellStart"/>
+        <w:t xml:space="preserve">private </w:t>
+      </w:r>
       <w:r>
         <w:rPr>
           <w:rFonts w:ascii="Consolas" w:hAnsi="Consolas"/>
           <w:color w:val="A9B7C6"/>
           <w:lang w:val="es-ES"/>
         </w:rPr>
-        <w:t>Integer</w:t>
-      </w:r>
-      <w:proofErr w:type="spellEnd"/>
-      <w:r>
-        <w:rPr>
-          <w:rFonts w:ascii="Consolas" w:hAnsi="Consolas"/>
-          <w:color w:val="A9B7C6"/>
-          <w:lang w:val="es-ES"/>
-        </w:rPr>
-        <w:t xml:space="preserve"> </w:t>
+        <w:t xml:space="preserve">Integer </w:t>
       </w:r>
       <w:r>
         <w:rPr>
@@ -4796,14 +3943,7 @@
         <w:rPr>
           <w:lang w:val="es-ES"/>
         </w:rPr>
-        <w:t xml:space="preserve">Las siguientes estrategias se definen en </w:t>
-      </w:r>
-      <w:proofErr w:type="spellStart"/>
-      <w:r>
-        <w:rPr>
-          <w:lang w:val="es-ES"/>
-        </w:rPr>
-        <w:t>javax.persistence.</w:t>
+        <w:t>Las siguientes estrategias se definen en javax.persistence.</w:t>
       </w:r>
       <w:r>
         <w:rPr>
@@ -4813,7 +3953,6 @@
         </w:rPr>
         <w:t>GenerationType</w:t>
       </w:r>
-      <w:proofErr w:type="spellEnd"/>
       <w:r>
         <w:rPr>
           <w:lang w:val="es-ES"/>
@@ -4893,35 +4032,7 @@
         <w:rPr>
           <w:lang w:val="es-ES"/>
         </w:rPr>
-        <w:t xml:space="preserve">: Genere la clave primaria mediante la secuencia, </w:t>
-      </w:r>
-      <w:proofErr w:type="spellStart"/>
-      <w:r>
-        <w:rPr>
-          <w:lang w:val="es-ES"/>
-        </w:rPr>
-        <w:t>mediante@SequenceGenerator</w:t>
-      </w:r>
-      <w:proofErr w:type="spellEnd"/>
-      <w:r>
-        <w:rPr>
-          <w:lang w:val="es-ES"/>
-        </w:rPr>
-        <w:t xml:space="preserve"> La anotación especifica el nombre de la secuencia, </w:t>
-      </w:r>
-      <w:proofErr w:type="spellStart"/>
-      <w:r>
-        <w:rPr>
-          <w:lang w:val="es-ES"/>
-        </w:rPr>
-        <w:t>MySql</w:t>
-      </w:r>
-      <w:proofErr w:type="spellEnd"/>
-      <w:r>
-        <w:rPr>
-          <w:lang w:val="es-ES"/>
-        </w:rPr>
-        <w:t xml:space="preserve"> no admite este método</w:t>
+        <w:t>: Genere la clave primaria mediante la secuencia, mediante@SequenceGenerator La anotación especifica el nombre de la secuencia, MySql no admite este método</w:t>
       </w:r>
       <w:r>
         <w:rPr>
@@ -5013,36 +4124,13 @@
           <w:rFonts w:ascii="Consolas" w:hAnsi="Consolas"/>
           <w:color w:val="BBB529"/>
         </w:rPr>
-        <w:t>@Column</w:t>
+        <w:t>@Column(name = “first_name_db”)</w:t>
       </w:r>
       <w:r>
         <w:rPr>
           <w:rFonts w:ascii="Consolas" w:hAnsi="Consolas"/>
           <w:color w:val="BBB529"/>
         </w:rPr>
-        <w:t>(name = “</w:t>
-      </w:r>
-      <w:proofErr w:type="spellStart"/>
-      <w:r>
-        <w:rPr>
-          <w:rFonts w:ascii="Consolas" w:hAnsi="Consolas"/>
-          <w:color w:val="BBB529"/>
-        </w:rPr>
-        <w:t>first_name_db</w:t>
-      </w:r>
-      <w:proofErr w:type="spellEnd"/>
-      <w:r>
-        <w:rPr>
-          <w:rFonts w:ascii="Consolas" w:hAnsi="Consolas"/>
-          <w:color w:val="BBB529"/>
-        </w:rPr>
-        <w:t>”)</w:t>
-      </w:r>
-      <w:r>
-        <w:rPr>
-          <w:rFonts w:ascii="Consolas" w:hAnsi="Consolas"/>
-          <w:color w:val="BBB529"/>
-        </w:rPr>
         <w:br/>
       </w:r>
       <w:r>
@@ -5059,7 +4147,6 @@
         </w:rPr>
         <w:t xml:space="preserve">String </w:t>
       </w:r>
-      <w:proofErr w:type="spellStart"/>
       <w:r>
         <w:rPr>
           <w:rFonts w:ascii="Consolas" w:hAnsi="Consolas"/>
@@ -5067,7 +4154,6 @@
         </w:rPr>
         <w:t>firstName</w:t>
       </w:r>
-      <w:proofErr w:type="spellEnd"/>
       <w:r>
         <w:rPr>
           <w:rFonts w:ascii="Consolas" w:hAnsi="Consolas"/>
@@ -5080,11 +4166,20 @@
     <w:p>
       <w:pPr>
         <w:pStyle w:val="Heading2"/>
-      </w:pPr>
-      <w:r>
+        <w:rPr>
+          <w:lang w:val="es-ES"/>
+        </w:rPr>
+      </w:pPr>
+      <w:r>
+        <w:rPr>
+          <w:lang w:val="es-ES"/>
+        </w:rPr>
         <w:t>@OneToMany</w:t>
       </w:r>
       <w:r>
+        <w:rPr>
+          <w:lang w:val="es-ES"/>
+        </w:rPr>
         <w:t xml:space="preserve"> </w:t>
       </w:r>
     </w:p>
@@ -5100,7 +4195,6 @@
         </w:rPr>
         <w:t xml:space="preserve">El parámetro </w:t>
       </w:r>
-      <w:proofErr w:type="spellStart"/>
       <w:r>
         <w:rPr>
           <w:b/>
@@ -5109,7 +4203,6 @@
         </w:rPr>
         <w:t>mappedby</w:t>
       </w:r>
-      <w:proofErr w:type="spellEnd"/>
       <w:r>
         <w:rPr>
           <w:lang w:val="es-ES"/>
@@ -5130,7 +4223,6 @@
         </w:rPr>
         <w:t xml:space="preserve"> “</w:t>
       </w:r>
-      <w:proofErr w:type="spellStart"/>
       <w:r>
         <w:rPr>
           <w:b/>
@@ -5139,14 +4231,12 @@
         </w:rPr>
         <w:t>user</w:t>
       </w:r>
-      <w:proofErr w:type="spellEnd"/>
       <w:r>
         <w:rPr>
           <w:lang w:val="es-ES"/>
         </w:rPr>
         <w:t xml:space="preserve">” de la tabla de </w:t>
       </w:r>
-      <w:proofErr w:type="spellStart"/>
       <w:r>
         <w:rPr>
           <w:b/>
@@ -5155,7 +4245,6 @@
         </w:rPr>
         <w:t>Tasks</w:t>
       </w:r>
-      <w:proofErr w:type="spellEnd"/>
       <w:r>
         <w:rPr>
           <w:b/>
@@ -5248,15 +4337,7 @@
           <w:rFonts w:ascii="Consolas" w:hAnsi="Consolas"/>
           <w:color w:val="A9B7C6"/>
         </w:rPr>
-        <w:t xml:space="preserve">= </w:t>
-      </w:r>
-      <w:proofErr w:type="spellStart"/>
-      <w:r>
-        <w:rPr>
-          <w:rFonts w:ascii="Consolas" w:hAnsi="Consolas"/>
-          <w:color w:val="A9B7C6"/>
-        </w:rPr>
-        <w:t>CascadeType.</w:t>
+        <w:t>= CascadeType.</w:t>
       </w:r>
       <w:r>
         <w:rPr>
@@ -5267,7 +4348,6 @@
         </w:rPr>
         <w:t>ALL</w:t>
       </w:r>
-      <w:proofErr w:type="spellEnd"/>
       <w:r>
         <w:rPr>
           <w:rFonts w:ascii="Consolas" w:hAnsi="Consolas"/>
@@ -5315,8 +4395,14 @@
     <w:p>
       <w:pPr>
         <w:pStyle w:val="Heading2"/>
-      </w:pPr>
-      <w:r>
+        <w:rPr>
+          <w:lang w:val="es-ES"/>
+        </w:rPr>
+      </w:pPr>
+      <w:r>
+        <w:rPr>
+          <w:lang w:val="es-ES"/>
+        </w:rPr>
         <w:t>@ManyToOne</w:t>
       </w:r>
     </w:p>
@@ -5330,21 +4416,7 @@
         <w:rPr>
           <w:lang w:val="es-ES"/>
         </w:rPr>
-        <w:t xml:space="preserve">En el caso de </w:t>
-      </w:r>
-      <w:proofErr w:type="spellStart"/>
-      <w:r>
-        <w:rPr>
-          <w:lang w:val="es-ES"/>
-        </w:rPr>
-        <w:t>ManyToOne</w:t>
-      </w:r>
-      <w:proofErr w:type="spellEnd"/>
-      <w:r>
-        <w:rPr>
-          <w:lang w:val="es-ES"/>
-        </w:rPr>
-        <w:t xml:space="preserve"> se utiliza otras anotaciones como </w:t>
+        <w:t xml:space="preserve">En el caso de ManyToOne se utiliza otras anotaciones como </w:t>
       </w:r>
       <w:hyperlink w:anchor="_@JoinColumn" w:history="1">
         <w:r>
@@ -5367,21 +4439,7 @@
             <w:rStyle w:val="Hyperlink"/>
             <w:lang w:val="es-ES"/>
           </w:rPr>
-          <w:t>@JsonIgn</w:t>
-        </w:r>
-        <w:r>
-          <w:rPr>
-            <w:rStyle w:val="Hyperlink"/>
-            <w:lang w:val="es-ES"/>
-          </w:rPr>
-          <w:t>o</w:t>
-        </w:r>
-        <w:r>
-          <w:rPr>
-            <w:rStyle w:val="Hyperlink"/>
-            <w:lang w:val="es-ES"/>
-          </w:rPr>
-          <w:t>re</w:t>
+          <w:t>@JsonIgnore</w:t>
         </w:r>
       </w:hyperlink>
     </w:p>
@@ -5392,14 +4450,12 @@
         <w:rPr>
           <w:rFonts w:ascii="Consolas" w:hAnsi="Consolas"/>
           <w:color w:val="A9B7C6"/>
-          <w:lang w:val="es-ES"/>
         </w:rPr>
       </w:pPr>
       <w:r>
         <w:rPr>
           <w:rFonts w:ascii="Consolas" w:hAnsi="Consolas"/>
           <w:color w:val="BBB529"/>
-          <w:lang w:val="es-ES"/>
         </w:rPr>
         <w:t>@ManyToOne</w:t>
       </w:r>
@@ -5407,7 +4463,6 @@
         <w:rPr>
           <w:rFonts w:ascii="Consolas" w:hAnsi="Consolas"/>
           <w:color w:val="BBB529"/>
-          <w:lang w:val="es-ES"/>
         </w:rPr>
         <w:br/>
         <w:t>@JoinColumn</w:t>
@@ -5416,7 +4471,6 @@
         <w:rPr>
           <w:rFonts w:ascii="Consolas" w:hAnsi="Consolas"/>
           <w:color w:val="A9B7C6"/>
-          <w:lang w:val="es-ES"/>
         </w:rPr>
         <w:t>(</w:t>
       </w:r>
@@ -5424,7 +4478,6 @@
         <w:rPr>
           <w:rFonts w:ascii="Consolas" w:hAnsi="Consolas"/>
           <w:color w:val="D0D0FF"/>
-          <w:lang w:val="es-ES"/>
         </w:rPr>
         <w:t xml:space="preserve">name </w:t>
       </w:r>
@@ -5432,7 +4485,6 @@
         <w:rPr>
           <w:rFonts w:ascii="Consolas" w:hAnsi="Consolas"/>
           <w:color w:val="A9B7C6"/>
-          <w:lang w:val="es-ES"/>
         </w:rPr>
         <w:t xml:space="preserve">= </w:t>
       </w:r>
@@ -5440,33 +4492,13 @@
         <w:rPr>
           <w:rFonts w:ascii="Consolas" w:hAnsi="Consolas"/>
           <w:color w:val="6A8759"/>
-          <w:lang w:val="es-ES"/>
-        </w:rPr>
-        <w:t>"</w:t>
-      </w:r>
-      <w:proofErr w:type="spellStart"/>
-      <w:r>
-        <w:rPr>
-          <w:rFonts w:ascii="Consolas" w:hAnsi="Consolas"/>
-          <w:color w:val="6A8759"/>
-          <w:lang w:val="es-ES"/>
-        </w:rPr>
-        <w:t>user_id</w:t>
-      </w:r>
-      <w:proofErr w:type="spellEnd"/>
-      <w:r>
-        <w:rPr>
-          <w:rFonts w:ascii="Consolas" w:hAnsi="Consolas"/>
-          <w:color w:val="6A8759"/>
-          <w:lang w:val="es-ES"/>
-        </w:rPr>
-        <w:t>"</w:t>
+        </w:rPr>
+        <w:t>"user_id"</w:t>
       </w:r>
       <w:r>
         <w:rPr>
           <w:rFonts w:ascii="Consolas" w:hAnsi="Consolas"/>
           <w:color w:val="A9B7C6"/>
-          <w:lang w:val="es-ES"/>
         </w:rPr>
         <w:t>)</w:t>
       </w:r>
@@ -5474,7 +4506,6 @@
         <w:rPr>
           <w:rFonts w:ascii="Consolas" w:hAnsi="Consolas"/>
           <w:color w:val="A9B7C6"/>
-          <w:lang w:val="es-ES"/>
         </w:rPr>
         <w:br/>
       </w:r>
@@ -5482,7 +4513,6 @@
         <w:rPr>
           <w:rFonts w:ascii="Consolas" w:hAnsi="Consolas"/>
           <w:color w:val="BBB529"/>
-          <w:lang w:val="es-ES"/>
         </w:rPr>
         <w:t>@JsonIgnore</w:t>
       </w:r>
@@ -5490,83 +4520,44 @@
         <w:rPr>
           <w:rFonts w:ascii="Consolas" w:hAnsi="Consolas"/>
           <w:color w:val="BBB529"/>
-          <w:lang w:val="es-ES"/>
         </w:rPr>
         <w:br/>
       </w:r>
-      <w:proofErr w:type="spellStart"/>
       <w:r>
         <w:rPr>
           <w:rFonts w:ascii="Consolas" w:hAnsi="Consolas"/>
           <w:color w:val="CC7832"/>
-          <w:lang w:val="es-ES"/>
-        </w:rPr>
-        <w:t>private</w:t>
-      </w:r>
-      <w:proofErr w:type="spellEnd"/>
+        </w:rPr>
+        <w:t xml:space="preserve">private </w:t>
+      </w:r>
+      <w:r>
+        <w:rPr>
+          <w:rFonts w:ascii="Consolas" w:hAnsi="Consolas"/>
+          <w:color w:val="A9B7C6"/>
+        </w:rPr>
+        <w:t xml:space="preserve">User </w:t>
+      </w:r>
+      <w:r>
+        <w:rPr>
+          <w:rFonts w:ascii="Consolas" w:hAnsi="Consolas"/>
+          <w:color w:val="9876AA"/>
+        </w:rPr>
+        <w:t>user</w:t>
+      </w:r>
       <w:r>
         <w:rPr>
           <w:rFonts w:ascii="Consolas" w:hAnsi="Consolas"/>
           <w:color w:val="CC7832"/>
-          <w:lang w:val="es-ES"/>
-        </w:rPr>
-        <w:t xml:space="preserve"> </w:t>
-      </w:r>
-      <w:proofErr w:type="spellStart"/>
-      <w:r>
-        <w:rPr>
-          <w:rFonts w:ascii="Consolas" w:hAnsi="Consolas"/>
-          <w:color w:val="A9B7C6"/>
-          <w:lang w:val="es-ES"/>
-        </w:rPr>
-        <w:t>User</w:t>
-      </w:r>
-      <w:proofErr w:type="spellEnd"/>
-      <w:r>
-        <w:rPr>
-          <w:rFonts w:ascii="Consolas" w:hAnsi="Consolas"/>
-          <w:color w:val="A9B7C6"/>
-          <w:lang w:val="es-ES"/>
-        </w:rPr>
-        <w:t xml:space="preserve"> </w:t>
-      </w:r>
-      <w:proofErr w:type="spellStart"/>
-      <w:r>
-        <w:rPr>
-          <w:rFonts w:ascii="Consolas" w:hAnsi="Consolas"/>
-          <w:color w:val="9876AA"/>
-          <w:lang w:val="es-ES"/>
-        </w:rPr>
-        <w:t>user</w:t>
-      </w:r>
-      <w:proofErr w:type="spellEnd"/>
-      <w:r>
-        <w:rPr>
-          <w:rFonts w:ascii="Consolas" w:hAnsi="Consolas"/>
-          <w:color w:val="CC7832"/>
-          <w:lang w:val="es-ES"/>
         </w:rPr>
         <w:t>;</w:t>
       </w:r>
     </w:p>
-    <w:p>
-      <w:pPr>
-        <w:rPr>
-          <w:lang w:val="es-ES"/>
-        </w:rPr>
-      </w:pPr>
-    </w:p>
+    <w:p/>
     <w:p>
       <w:pPr>
         <w:pStyle w:val="Heading2"/>
-        <w:rPr>
-          <w:lang w:val="es-ES"/>
-        </w:rPr>
-      </w:pPr>
-      <w:r>
-        <w:rPr>
-          <w:lang w:val="es-ES"/>
-        </w:rPr>
+      </w:pPr>
+      <w:r>
         <w:t>@ManyToMany</w:t>
       </w:r>
     </w:p>
@@ -5584,126 +4575,105 @@
           <w:rFonts w:ascii="Consolas" w:hAnsi="Consolas"/>
           <w:color w:val="BBB529"/>
         </w:rPr>
-        <w:t>@ManyTo</w:t>
+        <w:t>@ManyToMany(</w:t>
+      </w:r>
+      <w:r>
+        <w:rPr>
+          <w:rFonts w:ascii="Consolas" w:hAnsi="Consolas"/>
+          <w:color w:val="D0D0FF"/>
+        </w:rPr>
+        <w:t xml:space="preserve">mappedBy </w:t>
+      </w:r>
+      <w:r>
+        <w:rPr>
+          <w:rFonts w:ascii="Consolas" w:hAnsi="Consolas"/>
+          <w:color w:val="A9B7C6"/>
+        </w:rPr>
+        <w:t xml:space="preserve">= </w:t>
+      </w:r>
+      <w:r>
+        <w:rPr>
+          <w:rFonts w:ascii="Consolas" w:hAnsi="Consolas"/>
+          <w:color w:val="6A8759"/>
+        </w:rPr>
+        <w:t>"</w:t>
+      </w:r>
+      <w:r>
+        <w:rPr>
+          <w:rFonts w:ascii="Consolas" w:hAnsi="Consolas"/>
+          <w:color w:val="6A8759"/>
+        </w:rPr>
+        <w:t>task</w:t>
+      </w:r>
+      <w:r>
+        <w:rPr>
+          <w:rFonts w:ascii="Consolas" w:hAnsi="Consolas"/>
+          <w:color w:val="6A8759"/>
+        </w:rPr>
+        <w:t>"</w:t>
       </w:r>
       <w:r>
         <w:rPr>
           <w:rFonts w:ascii="Consolas" w:hAnsi="Consolas"/>
           <w:color w:val="BBB529"/>
         </w:rPr>
-        <w:t>Many(</w:t>
-      </w:r>
-      <w:r>
-        <w:rPr>
-          <w:rFonts w:ascii="Consolas" w:hAnsi="Consolas"/>
-          <w:color w:val="D0D0FF"/>
-        </w:rPr>
-        <w:t xml:space="preserve">mappedBy </w:t>
+        <w:t>)</w:t>
+      </w:r>
+      <w:r>
+        <w:rPr>
+          <w:rFonts w:ascii="Consolas" w:hAnsi="Consolas"/>
+          <w:color w:val="BBB529"/>
+        </w:rPr>
+        <w:br/>
+      </w:r>
+      <w:r>
+        <w:rPr>
+          <w:rFonts w:ascii="Consolas" w:hAnsi="Consolas"/>
+          <w:color w:val="CC7832"/>
+        </w:rPr>
+        <w:t>private</w:t>
+      </w:r>
+      <w:r>
+        <w:rPr>
+          <w:rFonts w:ascii="Consolas" w:hAnsi="Consolas"/>
+          <w:color w:val="CC7832"/>
+        </w:rPr>
+        <w:t xml:space="preserve"> </w:t>
       </w:r>
       <w:r>
         <w:rPr>
           <w:rFonts w:ascii="Consolas" w:hAnsi="Consolas"/>
           <w:color w:val="A9B7C6"/>
         </w:rPr>
-        <w:t xml:space="preserve">= </w:t>
-      </w:r>
-      <w:r>
-        <w:rPr>
-          <w:rFonts w:ascii="Consolas" w:hAnsi="Consolas"/>
-          <w:color w:val="6A8759"/>
-        </w:rPr>
-        <w:t>"</w:t>
-      </w:r>
-      <w:r>
-        <w:rPr>
-          <w:rFonts w:ascii="Consolas" w:hAnsi="Consolas"/>
-          <w:color w:val="6A8759"/>
-        </w:rPr>
-        <w:t>task</w:t>
-      </w:r>
-      <w:r>
-        <w:rPr>
-          <w:rFonts w:ascii="Consolas" w:hAnsi="Consolas"/>
-          <w:color w:val="6A8759"/>
-        </w:rPr>
-        <w:t>"</w:t>
-      </w:r>
-      <w:r>
-        <w:rPr>
-          <w:rFonts w:ascii="Consolas" w:hAnsi="Consolas"/>
-          <w:color w:val="BBB529"/>
-        </w:rPr>
-        <w:t>)</w:t>
-      </w:r>
-      <w:r>
-        <w:rPr>
-          <w:rFonts w:ascii="Consolas" w:hAnsi="Consolas"/>
-          <w:color w:val="BBB529"/>
-        </w:rPr>
-        <w:br/>
-      </w:r>
-      <w:r>
-        <w:rPr>
-          <w:rFonts w:ascii="Consolas" w:hAnsi="Consolas"/>
-          <w:color w:val="CC7832"/>
-        </w:rPr>
-        <w:t>private</w:t>
-      </w:r>
-      <w:r>
-        <w:rPr>
-          <w:rFonts w:ascii="Consolas" w:hAnsi="Consolas"/>
-          <w:color w:val="CC7832"/>
-        </w:rPr>
-        <w:t xml:space="preserve"> </w:t>
+        <w:t>Set</w:t>
       </w:r>
       <w:r>
         <w:rPr>
           <w:rFonts w:ascii="Consolas" w:hAnsi="Consolas"/>
           <w:color w:val="A9B7C6"/>
         </w:rPr>
-        <w:t>Set</w:t>
+        <w:t>&lt;</w:t>
       </w:r>
       <w:r>
         <w:rPr>
           <w:rFonts w:ascii="Consolas" w:hAnsi="Consolas"/>
           <w:color w:val="A9B7C6"/>
         </w:rPr>
-        <w:t>&lt;</w:t>
+        <w:t>User</w:t>
       </w:r>
       <w:r>
         <w:rPr>
           <w:rFonts w:ascii="Consolas" w:hAnsi="Consolas"/>
           <w:color w:val="A9B7C6"/>
         </w:rPr>
-        <w:t>User</w:t>
-      </w:r>
-      <w:r>
-        <w:rPr>
-          <w:rFonts w:ascii="Consolas" w:hAnsi="Consolas"/>
-          <w:color w:val="A9B7C6"/>
-        </w:rPr>
-        <w:t>&gt;</w:t>
-      </w:r>
-      <w:r>
-        <w:rPr>
-          <w:rFonts w:ascii="Consolas" w:hAnsi="Consolas"/>
-          <w:color w:val="A9B7C6"/>
-        </w:rPr>
-        <w:t xml:space="preserve"> </w:t>
+        <w:t xml:space="preserve">&gt; </w:t>
       </w:r>
       <w:r>
         <w:rPr>
           <w:rFonts w:ascii="Consolas" w:hAnsi="Consolas"/>
           <w:color w:val="9876AA"/>
         </w:rPr>
-        <w:t>user</w:t>
-      </w:r>
-      <w:r>
-        <w:rPr>
-          <w:rFonts w:ascii="Consolas" w:hAnsi="Consolas"/>
-          <w:color w:val="9876AA"/>
-        </w:rPr>
-        <w:t>s</w:t>
+        <w:t>users</w:t>
       </w:r>
       <w:r>
         <w:rPr>
@@ -5760,23 +4730,27 @@
           <w:bCs/>
           <w:lang w:val="es-ES"/>
         </w:rPr>
-        <w:t xml:space="preserve">objeto </w:t>
-      </w:r>
-      <w:proofErr w:type="spellStart"/>
+        <w:t>objeto Address</w:t>
+      </w:r>
+      <w:r>
+        <w:rPr>
+          <w:lang w:val="es-ES"/>
+        </w:rPr>
+        <w:t xml:space="preserve"> con el </w:t>
+      </w:r>
       <w:r>
         <w:rPr>
           <w:b/>
           <w:bCs/>
           <w:lang w:val="es-ES"/>
         </w:rPr>
-        <w:t>Address</w:t>
-      </w:r>
-      <w:proofErr w:type="spellEnd"/>
-      <w:r>
-        <w:rPr>
-          <w:lang w:val="es-ES"/>
-        </w:rPr>
-        <w:t xml:space="preserve"> con el </w:t>
+        <w:t>campo</w:t>
+      </w:r>
+      <w:r>
+        <w:rPr>
+          <w:lang w:val="es-ES"/>
+        </w:rPr>
+        <w:t xml:space="preserve"> </w:t>
       </w:r>
       <w:r>
         <w:rPr>
@@ -5784,13 +4758,7 @@
           <w:bCs/>
           <w:lang w:val="es-ES"/>
         </w:rPr>
-        <w:t>campo</w:t>
-      </w:r>
-      <w:r>
-        <w:rPr>
-          <w:lang w:val="es-ES"/>
-        </w:rPr>
-        <w:t xml:space="preserve"> </w:t>
+        <w:t>“</w:t>
       </w:r>
       <w:r>
         <w:rPr>
@@ -5798,24 +4766,14 @@
           <w:bCs/>
           <w:lang w:val="es-ES"/>
         </w:rPr>
-        <w:t>“</w:t>
-      </w:r>
-      <w:proofErr w:type="spellStart"/>
+        <w:t>addressId</w:t>
+      </w:r>
       <w:r>
         <w:rPr>
           <w:b/>
           <w:bCs/>
           <w:lang w:val="es-ES"/>
         </w:rPr>
-        <w:t>addressId</w:t>
-      </w:r>
-      <w:proofErr w:type="spellEnd"/>
-      <w:r>
-        <w:rPr>
-          <w:b/>
-          <w:bCs/>
-          <w:lang w:val="es-ES"/>
-        </w:rPr>
         <w:t>”</w:t>
       </w:r>
     </w:p>
@@ -5828,7 +4786,6 @@
           <w:sz w:val="20"/>
           <w:szCs w:val="20"/>
           <w:shd w:val="clear" w:color="auto" w:fill="FAFAFA"/>
-          <w:lang w:val="es-ES"/>
         </w:rPr>
       </w:pPr>
       <w:r>
@@ -5838,7 +4795,6 @@
           <w:color w:val="1F7199"/>
           <w:sz w:val="20"/>
           <w:szCs w:val="20"/>
-          <w:lang w:val="es-ES"/>
         </w:rPr>
         <w:t>@Entity</w:t>
       </w:r>
@@ -5849,7 +4805,6 @@
           <w:sz w:val="20"/>
           <w:szCs w:val="20"/>
           <w:shd w:val="clear" w:color="auto" w:fill="FAFAFA"/>
-          <w:lang w:val="es-ES"/>
         </w:rPr>
         <w:t xml:space="preserve"> </w:t>
       </w:r>
@@ -5863,10 +4818,8 @@
           <w:sz w:val="20"/>
           <w:szCs w:val="20"/>
           <w:shd w:val="clear" w:color="auto" w:fill="FAFAFA"/>
-          <w:lang w:val="es-ES"/>
-        </w:rPr>
-      </w:pPr>
-      <w:proofErr w:type="spellStart"/>
+        </w:rPr>
+      </w:pPr>
       <w:r>
         <w:rPr>
           <w:rStyle w:val="hljs-keyword"/>
@@ -5876,11 +4829,9 @@
           <w:color w:val="63B175"/>
           <w:sz w:val="20"/>
           <w:szCs w:val="20"/>
-          <w:lang w:val="es-ES"/>
         </w:rPr>
         <w:t>public</w:t>
       </w:r>
-      <w:proofErr w:type="spellEnd"/>
       <w:r>
         <w:rPr>
           <w:rFonts w:ascii="Source Code Pro" w:hAnsi="Source Code Pro"/>
@@ -5888,11 +4839,9 @@
           <w:sz w:val="20"/>
           <w:szCs w:val="20"/>
           <w:shd w:val="clear" w:color="auto" w:fill="FAFAFA"/>
-          <w:lang w:val="es-ES"/>
         </w:rPr>
         <w:t xml:space="preserve"> </w:t>
       </w:r>
-      <w:proofErr w:type="spellStart"/>
       <w:r>
         <w:rPr>
           <w:rStyle w:val="hljs-keyword"/>
@@ -5902,11 +4851,9 @@
           <w:color w:val="63B175"/>
           <w:sz w:val="20"/>
           <w:szCs w:val="20"/>
-          <w:lang w:val="es-ES"/>
         </w:rPr>
         <w:t>class</w:t>
       </w:r>
-      <w:proofErr w:type="spellEnd"/>
       <w:r>
         <w:rPr>
           <w:rFonts w:ascii="Source Code Pro" w:hAnsi="Source Code Pro"/>
@@ -5914,7 +4861,6 @@
           <w:sz w:val="20"/>
           <w:szCs w:val="20"/>
           <w:shd w:val="clear" w:color="auto" w:fill="FAFAFA"/>
-          <w:lang w:val="es-ES"/>
         </w:rPr>
         <w:t xml:space="preserve"> </w:t>
       </w:r>
@@ -5927,7 +4873,6 @@
           <w:color w:val="267438"/>
           <w:sz w:val="20"/>
           <w:szCs w:val="20"/>
-          <w:lang w:val="es-ES"/>
         </w:rPr>
         <w:t>Office</w:t>
       </w:r>
@@ -5938,7 +4883,6 @@
           <w:sz w:val="20"/>
           <w:szCs w:val="20"/>
           <w:shd w:val="clear" w:color="auto" w:fill="FAFAFA"/>
-          <w:lang w:val="es-ES"/>
         </w:rPr>
         <w:t xml:space="preserve"> { </w:t>
       </w:r>
@@ -5962,9 +4906,30 @@
           <w:sz w:val="20"/>
           <w:szCs w:val="20"/>
         </w:rPr>
-        <w:t xml:space="preserve">@OneToOne(fetch = </w:t>
-      </w:r>
-      <w:proofErr w:type="spellStart"/>
+        <w:t>@OneToOne(fetch = FetchType.LAZY)</w:t>
+      </w:r>
+      <w:r>
+        <w:rPr>
+          <w:rFonts w:ascii="Source Code Pro" w:hAnsi="Source Code Pro"/>
+          <w:color w:val="000000"/>
+          <w:sz w:val="20"/>
+          <w:szCs w:val="20"/>
+          <w:shd w:val="clear" w:color="auto" w:fill="FAFAFA"/>
+        </w:rPr>
+        <w:t xml:space="preserve"> </w:t>
+      </w:r>
+    </w:p>
+    <w:p>
+      <w:pPr>
+        <w:spacing w:line="240" w:lineRule="auto"/>
+        <w:rPr>
+          <w:rFonts w:ascii="Source Code Pro" w:hAnsi="Source Code Pro"/>
+          <w:color w:val="000000"/>
+          <w:sz w:val="20"/>
+          <w:szCs w:val="20"/>
+          <w:shd w:val="clear" w:color="auto" w:fill="FAFAFA"/>
+        </w:rPr>
+      </w:pPr>
       <w:r>
         <w:rPr>
           <w:rStyle w:val="hljs-meta"/>
@@ -5973,72 +4938,7 @@
           <w:sz w:val="20"/>
           <w:szCs w:val="20"/>
         </w:rPr>
-        <w:t>FetchType.LAZY</w:t>
-      </w:r>
-      <w:proofErr w:type="spellEnd"/>
-      <w:r>
-        <w:rPr>
-          <w:rStyle w:val="hljs-meta"/>
-          <w:rFonts w:ascii="Source Code Pro" w:hAnsi="Source Code Pro"/>
-          <w:color w:val="1F7199"/>
-          <w:sz w:val="20"/>
-          <w:szCs w:val="20"/>
-        </w:rPr>
-        <w:t>)</w:t>
-      </w:r>
-      <w:r>
-        <w:rPr>
-          <w:rFonts w:ascii="Source Code Pro" w:hAnsi="Source Code Pro"/>
-          <w:color w:val="000000"/>
-          <w:sz w:val="20"/>
-          <w:szCs w:val="20"/>
-          <w:shd w:val="clear" w:color="auto" w:fill="FAFAFA"/>
-        </w:rPr>
-        <w:t xml:space="preserve"> </w:t>
-      </w:r>
-    </w:p>
-    <w:p>
-      <w:pPr>
-        <w:spacing w:line="240" w:lineRule="auto"/>
-        <w:rPr>
-          <w:rFonts w:ascii="Source Code Pro" w:hAnsi="Source Code Pro"/>
-          <w:color w:val="000000"/>
-          <w:sz w:val="20"/>
-          <w:szCs w:val="20"/>
-          <w:shd w:val="clear" w:color="auto" w:fill="FAFAFA"/>
-        </w:rPr>
-      </w:pPr>
-      <w:r>
-        <w:rPr>
-          <w:rStyle w:val="hljs-meta"/>
-          <w:rFonts w:ascii="Source Code Pro" w:hAnsi="Source Code Pro"/>
-          <w:color w:val="1F7199"/>
-          <w:sz w:val="20"/>
-          <w:szCs w:val="20"/>
-        </w:rPr>
-        <w:t>@JoinColumn(name = "</w:t>
-      </w:r>
-      <w:proofErr w:type="spellStart"/>
-      <w:r>
-        <w:rPr>
-          <w:rStyle w:val="hljs-meta"/>
-          <w:rFonts w:ascii="Source Code Pro" w:hAnsi="Source Code Pro"/>
-          <w:color w:val="1F7199"/>
-          <w:sz w:val="20"/>
-          <w:szCs w:val="20"/>
-        </w:rPr>
-        <w:t>addressId</w:t>
-      </w:r>
-      <w:proofErr w:type="spellEnd"/>
-      <w:r>
-        <w:rPr>
-          <w:rStyle w:val="hljs-meta"/>
-          <w:rFonts w:ascii="Source Code Pro" w:hAnsi="Source Code Pro"/>
-          <w:color w:val="1F7199"/>
-          <w:sz w:val="20"/>
-          <w:szCs w:val="20"/>
-        </w:rPr>
-        <w:t>")</w:t>
+        <w:t>@JoinColumn(name = "addressId")</w:t>
       </w:r>
       <w:r>
         <w:rPr>
@@ -6082,20 +4982,21 @@
           <w:szCs w:val="20"/>
           <w:shd w:val="clear" w:color="auto" w:fill="FAFAFA"/>
         </w:rPr>
-        <w:t xml:space="preserve"> Address </w:t>
-      </w:r>
-      <w:proofErr w:type="spellStart"/>
-      <w:r>
+        <w:t xml:space="preserve"> Address address; </w:t>
+      </w:r>
+    </w:p>
+    <w:p>
+      <w:pPr>
+        <w:spacing w:line="240" w:lineRule="auto"/>
         <w:rPr>
           <w:rFonts w:ascii="Source Code Pro" w:hAnsi="Source Code Pro"/>
           <w:color w:val="000000"/>
           <w:sz w:val="20"/>
           <w:szCs w:val="20"/>
           <w:shd w:val="clear" w:color="auto" w:fill="FAFAFA"/>
-        </w:rPr>
-        <w:t>address</w:t>
-      </w:r>
-      <w:proofErr w:type="spellEnd"/>
+          <w:lang w:val="es-ES"/>
+        </w:rPr>
+      </w:pPr>
       <w:r>
         <w:rPr>
           <w:rFonts w:ascii="Source Code Pro" w:hAnsi="Source Code Pro"/>
@@ -6103,28 +5004,7 @@
           <w:sz w:val="20"/>
           <w:szCs w:val="20"/>
           <w:shd w:val="clear" w:color="auto" w:fill="FAFAFA"/>
-        </w:rPr>
-        <w:t xml:space="preserve">; </w:t>
-      </w:r>
-    </w:p>
-    <w:p>
-      <w:pPr>
-        <w:spacing w:line="240" w:lineRule="auto"/>
-        <w:rPr>
-          <w:rFonts w:ascii="Source Code Pro" w:hAnsi="Source Code Pro"/>
-          <w:color w:val="000000"/>
-          <w:sz w:val="20"/>
-          <w:szCs w:val="20"/>
-          <w:shd w:val="clear" w:color="auto" w:fill="FAFAFA"/>
-        </w:rPr>
-      </w:pPr>
-      <w:r>
-        <w:rPr>
-          <w:rFonts w:ascii="Source Code Pro" w:hAnsi="Source Code Pro"/>
-          <w:color w:val="000000"/>
-          <w:sz w:val="20"/>
-          <w:szCs w:val="20"/>
-          <w:shd w:val="clear" w:color="auto" w:fill="FAFAFA"/>
+          <w:lang w:val="es-ES"/>
         </w:rPr>
         <w:t>}</w:t>
       </w:r>
@@ -6222,30 +5102,8 @@
         <w:rPr>
           <w:lang w:val="es-ES"/>
         </w:rPr>
-        <w:t xml:space="preserve"> algunos atributos en el Java </w:t>
-      </w:r>
-      <w:proofErr w:type="spellStart"/>
-      <w:r>
-        <w:rPr>
-          <w:lang w:val="es-ES"/>
-        </w:rPr>
-        <w:t>Bean</w:t>
-      </w:r>
-      <w:proofErr w:type="spellEnd"/>
-      <w:r>
-        <w:rPr>
-          <w:lang w:val="es-ES"/>
-        </w:rPr>
-        <w:t xml:space="preserve"> cuando se serializa </w:t>
-      </w:r>
-      <w:proofErr w:type="spellStart"/>
-      <w:r>
-        <w:rPr>
-          <w:lang w:val="es-ES"/>
-        </w:rPr>
-        <w:t>json</w:t>
-      </w:r>
-      <w:proofErr w:type="spellEnd"/>
+        <w:t xml:space="preserve"> algunos atributos en el Java Bean cuando se serializa json</w:t>
+      </w:r>
       <w:r>
         <w:rPr>
           <w:lang w:val="es-ES"/>
@@ -6278,14 +5136,14 @@
         <w:rPr>
           <w:rFonts w:ascii="Consolas" w:hAnsi="Consolas"/>
           <w:color w:val="A9B7C6"/>
-          <w:lang w:val="fr-FR"/>
+          <w:lang w:val="es-ES"/>
         </w:rPr>
       </w:pPr>
       <w:r>
         <w:rPr>
           <w:rFonts w:ascii="Consolas" w:hAnsi="Consolas"/>
           <w:color w:val="BBB529"/>
-          <w:lang w:val="fr-FR"/>
+          <w:lang w:val="es-ES"/>
         </w:rPr>
         <w:t>@ManyToOne</w:t>
       </w:r>
@@ -6293,7 +5151,7 @@
         <w:rPr>
           <w:rFonts w:ascii="Consolas" w:hAnsi="Consolas"/>
           <w:color w:val="BBB529"/>
-          <w:lang w:val="fr-FR"/>
+          <w:lang w:val="es-ES"/>
         </w:rPr>
         <w:br/>
         <w:t>@JoinColumn</w:t>
@@ -6302,7 +5160,7 @@
         <w:rPr>
           <w:rFonts w:ascii="Consolas" w:hAnsi="Consolas"/>
           <w:color w:val="A9B7C6"/>
-          <w:lang w:val="fr-FR"/>
+          <w:lang w:val="es-ES"/>
         </w:rPr>
         <w:t>(</w:t>
       </w:r>
@@ -6310,7 +5168,7 @@
         <w:rPr>
           <w:rFonts w:ascii="Consolas" w:hAnsi="Consolas"/>
           <w:color w:val="D0D0FF"/>
-          <w:lang w:val="fr-FR"/>
+          <w:lang w:val="es-ES"/>
         </w:rPr>
         <w:t xml:space="preserve">name </w:t>
       </w:r>
@@ -6318,7 +5176,7 @@
         <w:rPr>
           <w:rFonts w:ascii="Consolas" w:hAnsi="Consolas"/>
           <w:color w:val="A9B7C6"/>
-          <w:lang w:val="fr-FR"/>
+          <w:lang w:val="es-ES"/>
         </w:rPr>
         <w:t xml:space="preserve">= </w:t>
       </w:r>
@@ -6326,33 +5184,15 @@
         <w:rPr>
           <w:rFonts w:ascii="Consolas" w:hAnsi="Consolas"/>
           <w:color w:val="6A8759"/>
-          <w:lang w:val="fr-FR"/>
-        </w:rPr>
-        <w:t>"</w:t>
-      </w:r>
-      <w:proofErr w:type="spellStart"/>
-      <w:r>
-        <w:rPr>
-          <w:rFonts w:ascii="Consolas" w:hAnsi="Consolas"/>
-          <w:color w:val="6A8759"/>
-          <w:lang w:val="fr-FR"/>
-        </w:rPr>
-        <w:t>user_id</w:t>
-      </w:r>
-      <w:proofErr w:type="spellEnd"/>
-      <w:r>
-        <w:rPr>
-          <w:rFonts w:ascii="Consolas" w:hAnsi="Consolas"/>
-          <w:color w:val="6A8759"/>
-          <w:lang w:val="fr-FR"/>
-        </w:rPr>
-        <w:t>"</w:t>
+          <w:lang w:val="es-ES"/>
+        </w:rPr>
+        <w:t>"user_id"</w:t>
       </w:r>
       <w:r>
         <w:rPr>
           <w:rFonts w:ascii="Consolas" w:hAnsi="Consolas"/>
           <w:color w:val="A9B7C6"/>
-          <w:lang w:val="fr-FR"/>
+          <w:lang w:val="es-ES"/>
         </w:rPr>
         <w:t>)</w:t>
       </w:r>
@@ -6360,7 +5200,7 @@
         <w:rPr>
           <w:rFonts w:ascii="Consolas" w:hAnsi="Consolas"/>
           <w:color w:val="A9B7C6"/>
-          <w:lang w:val="fr-FR"/>
+          <w:lang w:val="es-ES"/>
         </w:rPr>
         <w:br/>
       </w:r>
@@ -6368,7 +5208,7 @@
         <w:rPr>
           <w:rFonts w:ascii="Consolas" w:hAnsi="Consolas"/>
           <w:color w:val="BBB529"/>
-          <w:lang w:val="fr-FR"/>
+          <w:lang w:val="es-ES"/>
         </w:rPr>
         <w:t>@JsonIgnore</w:t>
       </w:r>
@@ -6376,51 +5216,39 @@
         <w:rPr>
           <w:rFonts w:ascii="Consolas" w:hAnsi="Consolas"/>
           <w:color w:val="BBB529"/>
-          <w:lang w:val="fr-FR"/>
+          <w:lang w:val="es-ES"/>
         </w:rPr>
         <w:br/>
       </w:r>
-      <w:proofErr w:type="spellStart"/>
       <w:r>
         <w:rPr>
           <w:rFonts w:ascii="Consolas" w:hAnsi="Consolas"/>
           <w:color w:val="CC7832"/>
-          <w:lang w:val="fr-FR"/>
-        </w:rPr>
-        <w:t>private</w:t>
-      </w:r>
-      <w:proofErr w:type="spellEnd"/>
+          <w:lang w:val="es-ES"/>
+        </w:rPr>
+        <w:t xml:space="preserve">private </w:t>
+      </w:r>
+      <w:r>
+        <w:rPr>
+          <w:rFonts w:ascii="Consolas" w:hAnsi="Consolas"/>
+          <w:color w:val="A9B7C6"/>
+          <w:lang w:val="es-ES"/>
+        </w:rPr>
+        <w:t xml:space="preserve">User </w:t>
+      </w:r>
+      <w:r>
+        <w:rPr>
+          <w:rFonts w:ascii="Consolas" w:hAnsi="Consolas"/>
+          <w:color w:val="9876AA"/>
+          <w:lang w:val="es-ES"/>
+        </w:rPr>
+        <w:t>user</w:t>
+      </w:r>
       <w:r>
         <w:rPr>
           <w:rFonts w:ascii="Consolas" w:hAnsi="Consolas"/>
           <w:color w:val="CC7832"/>
-          <w:lang w:val="fr-FR"/>
-        </w:rPr>
-        <w:t xml:space="preserve"> </w:t>
-      </w:r>
-      <w:r>
-        <w:rPr>
-          <w:rFonts w:ascii="Consolas" w:hAnsi="Consolas"/>
-          <w:color w:val="A9B7C6"/>
-          <w:lang w:val="fr-FR"/>
-        </w:rPr>
-        <w:t xml:space="preserve">User </w:t>
-      </w:r>
-      <w:proofErr w:type="spellStart"/>
-      <w:r>
-        <w:rPr>
-          <w:rFonts w:ascii="Consolas" w:hAnsi="Consolas"/>
-          <w:color w:val="9876AA"/>
-          <w:lang w:val="fr-FR"/>
-        </w:rPr>
-        <w:t>user</w:t>
-      </w:r>
-      <w:proofErr w:type="spellEnd"/>
-      <w:r>
-        <w:rPr>
-          <w:rFonts w:ascii="Consolas" w:hAnsi="Consolas"/>
-          <w:color w:val="CC7832"/>
-          <w:lang w:val="fr-FR"/>
+          <w:lang w:val="es-ES"/>
         </w:rPr>
         <w:t>;</w:t>
       </w:r>
@@ -6460,21 +5288,7 @@
         <w:rPr>
           <w:lang w:val="es-ES"/>
         </w:rPr>
-        <w:t xml:space="preserve">toda la información de la tarea. Teniendo en cuenta que la tarea tiene un objeto </w:t>
-      </w:r>
-      <w:proofErr w:type="spellStart"/>
-      <w:r>
-        <w:rPr>
-          <w:lang w:val="es-ES"/>
-        </w:rPr>
-        <w:t>User</w:t>
-      </w:r>
-      <w:proofErr w:type="spellEnd"/>
-      <w:r>
-        <w:rPr>
-          <w:lang w:val="es-ES"/>
-        </w:rPr>
-        <w:t>, mostraría la información de</w:t>
+        <w:t>toda la información de la tarea. Teniendo en cuenta que la tarea tiene un objeto User, mostraría la información de</w:t>
       </w:r>
       <w:r>
         <w:rPr>
@@ -6516,7 +5330,7 @@
     <w:p>
       <w:pPr>
         <w:rPr>
-          <w:lang w:val="fr-FR"/>
+          <w:lang w:val="es-ES"/>
         </w:rPr>
       </w:pPr>
       <w:r>
@@ -6821,7 +5635,7 @@
                     <pic:cNvPicPr/>
                   </pic:nvPicPr>
                   <pic:blipFill rotWithShape="1">
-                    <a:blip r:embed="rId7"/>
+                    <a:blip r:embed="rId8"/>
                     <a:srcRect t="2574"/>
                     <a:stretch/>
                   </pic:blipFill>
@@ -6873,21 +5687,7 @@
         <w:rPr>
           <w:lang w:val="es-ES"/>
         </w:rPr>
-        <w:t>Esta anotación se aplica a campos, métodos de “</w:t>
-      </w:r>
-      <w:proofErr w:type="spellStart"/>
-      <w:r>
-        <w:rPr>
-          <w:lang w:val="es-ES"/>
-        </w:rPr>
-        <w:t>setters</w:t>
-      </w:r>
-      <w:proofErr w:type="spellEnd"/>
-      <w:r>
-        <w:rPr>
-          <w:lang w:val="es-ES"/>
-        </w:rPr>
-        <w:t>” y constructores</w:t>
+        <w:t>Esta anotación se aplica a campos, métodos de “setters” y constructores</w:t>
       </w:r>
       <w:r>
         <w:rPr>
@@ -7004,7 +5804,7 @@
                     </pic:cNvPicPr>
                   </pic:nvPicPr>
                   <pic:blipFill>
-                    <a:blip r:embed="rId8" cstate="print">
+                    <a:blip r:embed="rId9" cstate="print">
                       <a:extLst>
                         <a:ext uri="{28A0092B-C50C-407E-A947-70E740481C1C}">
                           <a14:useLocalDpi xmlns:a14="http://schemas.microsoft.com/office/drawing/2010/main" val="0"/>
@@ -7039,11 +5839,20 @@
     <w:p>
       <w:pPr>
         <w:pStyle w:val="Heading1"/>
-      </w:pPr>
-      <w:r>
+        <w:rPr>
+          <w:lang w:val="es-ES"/>
+        </w:rPr>
+      </w:pPr>
+      <w:r>
+        <w:rPr>
+          <w:lang w:val="es-ES"/>
+        </w:rPr>
         <w:br w:type="page"/>
       </w:r>
       <w:r>
+        <w:rPr>
+          <w:lang w:val="es-ES"/>
+        </w:rPr>
         <w:lastRenderedPageBreak/>
         <w:t>Core Spring Framework</w:t>
       </w:r>
@@ -7051,8 +5860,14 @@
     <w:p>
       <w:pPr>
         <w:pStyle w:val="Heading2"/>
-      </w:pPr>
-      <w:r>
+        <w:rPr>
+          <w:lang w:val="es-ES"/>
+        </w:rPr>
+      </w:pPr>
+      <w:r>
+        <w:rPr>
+          <w:lang w:val="es-ES"/>
+        </w:rPr>
         <w:t>@Required</w:t>
       </w:r>
     </w:p>
@@ -7068,7 +5883,6 @@
         </w:rPr>
         <w:t xml:space="preserve">La anotación @Required indica que el </w:t>
       </w:r>
-      <w:proofErr w:type="spellStart"/>
       <w:r>
         <w:rPr>
           <w:b/>
@@ -7077,7 +5891,6 @@
         </w:rPr>
         <w:t>bean</w:t>
       </w:r>
-      <w:proofErr w:type="spellEnd"/>
       <w:r>
         <w:rPr>
           <w:lang w:val="es-ES"/>
@@ -7098,7 +5911,6 @@
         </w:rPr>
         <w:t xml:space="preserve"> de tipo </w:t>
       </w:r>
-      <w:proofErr w:type="spellStart"/>
       <w:r>
         <w:rPr>
           <w:b/>
@@ -7107,7 +5919,6 @@
         </w:rPr>
         <w:t>BeanInitializationException</w:t>
       </w:r>
-      <w:proofErr w:type="spellEnd"/>
       <w:r>
         <w:rPr>
           <w:lang w:val="es-ES"/>
@@ -7141,7 +5952,6 @@
         </w:rPr>
         <w:t xml:space="preserve">Esta anotación se usa en clases que definen </w:t>
       </w:r>
-      <w:proofErr w:type="spellStart"/>
       <w:r>
         <w:rPr>
           <w:b/>
@@ -7150,7 +5960,6 @@
         </w:rPr>
         <w:t>beans</w:t>
       </w:r>
-      <w:proofErr w:type="spellEnd"/>
       <w:r>
         <w:rPr>
           <w:lang w:val="es-ES"/>
@@ -7184,7 +5993,7 @@
                     <pic:cNvPicPr/>
                   </pic:nvPicPr>
                   <pic:blipFill>
-                    <a:blip r:embed="rId9"/>
+                    <a:blip r:embed="rId10"/>
                     <a:stretch>
                       <a:fillRect/>
                     </a:stretch>
@@ -7259,23 +6068,13 @@
         </w:rPr>
         <w:t xml:space="preserve">. La anotación @Bean funciona con @Configuration para crear </w:t>
       </w:r>
-      <w:proofErr w:type="spellStart"/>
       <w:r>
         <w:rPr>
           <w:b/>
           <w:bCs/>
           <w:lang w:val="es-ES"/>
         </w:rPr>
-        <w:t>beans</w:t>
-      </w:r>
-      <w:proofErr w:type="spellEnd"/>
-      <w:r>
-        <w:rPr>
-          <w:b/>
-          <w:bCs/>
-          <w:lang w:val="es-ES"/>
-        </w:rPr>
-        <w:t xml:space="preserve"> Spring</w:t>
+        <w:t>beans Spring</w:t>
       </w:r>
       <w:r>
         <w:rPr>
@@ -7320,21 +6119,7 @@
         <w:rPr>
           <w:lang w:val="es-ES"/>
         </w:rPr>
-        <w:t xml:space="preserve">Esta anotación se utiliza para evitar la confusión que ocurre cuando crea más de un </w:t>
-      </w:r>
-      <w:proofErr w:type="spellStart"/>
-      <w:r>
-        <w:rPr>
-          <w:lang w:val="es-ES"/>
-        </w:rPr>
-        <w:t>bean</w:t>
-      </w:r>
-      <w:proofErr w:type="spellEnd"/>
-      <w:r>
-        <w:rPr>
-          <w:lang w:val="es-ES"/>
-        </w:rPr>
-        <w:t xml:space="preserve"> del mismo tipo y se desea conectar solo uno de ellos con una propiedad.</w:t>
+        <w:t>Esta anotación se utiliza para evitar la confusión que ocurre cuando crea más de un bean del mismo tipo y se desea conectar solo uno de ellos con una propiedad.</w:t>
       </w:r>
     </w:p>
     <w:p>
@@ -7360,80 +6145,6 @@
             <wp:extent cx="5913120" cy="1506077"/>
             <wp:effectExtent l="0" t="0" r="0" b="0"/>
             <wp:docPr id="2" name="Picture 2"/>
-            <wp:cNvGraphicFramePr>
-              <a:graphicFrameLocks xmlns:a="http://schemas.openxmlformats.org/drawingml/2006/main" noChangeAspect="1"/>
-            </wp:cNvGraphicFramePr>
-            <a:graphic xmlns:a="http://schemas.openxmlformats.org/drawingml/2006/main">
-              <a:graphicData uri="http://schemas.openxmlformats.org/drawingml/2006/picture">
-                <pic:pic xmlns:pic="http://schemas.openxmlformats.org/drawingml/2006/picture">
-                  <pic:nvPicPr>
-                    <pic:cNvPr id="1" name=""/>
-                    <pic:cNvPicPr/>
-                  </pic:nvPicPr>
-                  <pic:blipFill>
-                    <a:blip r:embed="rId10"/>
-                    <a:stretch>
-                      <a:fillRect/>
-                    </a:stretch>
-                  </pic:blipFill>
-                  <pic:spPr>
-                    <a:xfrm>
-                      <a:off x="0" y="0"/>
-                      <a:ext cx="5917126" cy="1507097"/>
-                    </a:xfrm>
-                    <a:prstGeom prst="rect">
-                      <a:avLst/>
-                    </a:prstGeom>
-                  </pic:spPr>
-                </pic:pic>
-              </a:graphicData>
-            </a:graphic>
-          </wp:inline>
-        </w:drawing>
-      </w:r>
-    </w:p>
-    <w:p>
-      <w:pPr>
-        <w:rPr>
-          <w:lang w:val="es-ES"/>
-        </w:rPr>
-      </w:pPr>
-      <w:r>
-        <w:rPr>
-          <w:lang w:val="es-ES"/>
-        </w:rPr>
-        <w:t xml:space="preserve">Con la anotación @Qualifier agregada, Spring ahora sabrá qué </w:t>
-      </w:r>
-      <w:proofErr w:type="spellStart"/>
-      <w:r>
-        <w:rPr>
-          <w:lang w:val="es-ES"/>
-        </w:rPr>
-        <w:t>bean</w:t>
-      </w:r>
-      <w:proofErr w:type="spellEnd"/>
-      <w:r>
-        <w:rPr>
-          <w:lang w:val="es-ES"/>
-        </w:rPr>
-        <w:t xml:space="preserve"> conectar automáticamente, donde beanB2 es el nombre de BeanB2.</w:t>
-      </w:r>
-    </w:p>
-    <w:p>
-      <w:pPr>
-        <w:rPr>
-          <w:lang w:val="es-ES"/>
-        </w:rPr>
-      </w:pPr>
-      <w:r>
-        <w:rPr>
-          <w:noProof/>
-        </w:rPr>
-        <w:drawing>
-          <wp:inline distT="0" distB="0" distL="0" distR="0" wp14:anchorId="509E74C2" wp14:editId="0F19D130">
-            <wp:extent cx="5943600" cy="1346835"/>
-            <wp:effectExtent l="0" t="0" r="0" b="5715"/>
-            <wp:docPr id="3" name="Picture 3"/>
             <wp:cNvGraphicFramePr>
               <a:graphicFrameLocks xmlns:a="http://schemas.openxmlformats.org/drawingml/2006/main" noChangeAspect="1"/>
             </wp:cNvGraphicFramePr>
@@ -7453,6 +6164,66 @@
                   <pic:spPr>
                     <a:xfrm>
                       <a:off x="0" y="0"/>
+                      <a:ext cx="5917126" cy="1507097"/>
+                    </a:xfrm>
+                    <a:prstGeom prst="rect">
+                      <a:avLst/>
+                    </a:prstGeom>
+                  </pic:spPr>
+                </pic:pic>
+              </a:graphicData>
+            </a:graphic>
+          </wp:inline>
+        </w:drawing>
+      </w:r>
+    </w:p>
+    <w:p>
+      <w:pPr>
+        <w:rPr>
+          <w:lang w:val="es-ES"/>
+        </w:rPr>
+      </w:pPr>
+      <w:r>
+        <w:rPr>
+          <w:lang w:val="es-ES"/>
+        </w:rPr>
+        <w:t>Con la anotación @Qualifier agregada, Spring ahora sabrá qué bean conectar automáticamente, donde beanB2 es el nombre de BeanB2.</w:t>
+      </w:r>
+    </w:p>
+    <w:p>
+      <w:pPr>
+        <w:rPr>
+          <w:lang w:val="es-ES"/>
+        </w:rPr>
+      </w:pPr>
+      <w:r>
+        <w:rPr>
+          <w:noProof/>
+        </w:rPr>
+        <w:drawing>
+          <wp:inline distT="0" distB="0" distL="0" distR="0" wp14:anchorId="509E74C2" wp14:editId="0F19D130">
+            <wp:extent cx="5943600" cy="1346835"/>
+            <wp:effectExtent l="0" t="0" r="0" b="5715"/>
+            <wp:docPr id="3" name="Picture 3"/>
+            <wp:cNvGraphicFramePr>
+              <a:graphicFrameLocks xmlns:a="http://schemas.openxmlformats.org/drawingml/2006/main" noChangeAspect="1"/>
+            </wp:cNvGraphicFramePr>
+            <a:graphic xmlns:a="http://schemas.openxmlformats.org/drawingml/2006/main">
+              <a:graphicData uri="http://schemas.openxmlformats.org/drawingml/2006/picture">
+                <pic:pic xmlns:pic="http://schemas.openxmlformats.org/drawingml/2006/picture">
+                  <pic:nvPicPr>
+                    <pic:cNvPr id="1" name=""/>
+                    <pic:cNvPicPr/>
+                  </pic:nvPicPr>
+                  <pic:blipFill>
+                    <a:blip r:embed="rId12"/>
+                    <a:stretch>
+                      <a:fillRect/>
+                    </a:stretch>
+                  </pic:blipFill>
+                  <pic:spPr>
+                    <a:xfrm>
+                      <a:off x="0" y="0"/>
                       <a:ext cx="5943600" cy="1346835"/>
                     </a:xfrm>
                     <a:prstGeom prst="rect">
@@ -7535,21 +6306,7 @@
         <w:rPr>
           <w:lang w:val="es-ES"/>
         </w:rPr>
-        <w:t xml:space="preserve">Esta anotación se usa en clases de componentes. De forma predeterminada, todas las dependencias con conexión automática se crean y configuran al inicio. Pero si desea inicializar un </w:t>
-      </w:r>
-      <w:proofErr w:type="spellStart"/>
-      <w:r>
-        <w:rPr>
-          <w:lang w:val="es-ES"/>
-        </w:rPr>
-        <w:t>bean</w:t>
-      </w:r>
-      <w:proofErr w:type="spellEnd"/>
-      <w:r>
-        <w:rPr>
-          <w:lang w:val="es-ES"/>
-        </w:rPr>
-        <w:t xml:space="preserve"> “como una carga diferida”, se puede usar la anotación </w:t>
+        <w:t xml:space="preserve">Esta anotación se usa en clases de componentes. De forma predeterminada, todas las dependencias con conexión automática se crean y configuran al inicio. Pero si desea inicializar un bean “como una carga diferida”, se puede usar la anotación </w:t>
       </w:r>
       <w:r>
         <w:rPr>
@@ -7563,21 +6320,7 @@
         <w:rPr>
           <w:lang w:val="es-ES"/>
         </w:rPr>
-        <w:t xml:space="preserve"> sobre la clase. Esto significa que el </w:t>
-      </w:r>
-      <w:proofErr w:type="spellStart"/>
-      <w:r>
-        <w:rPr>
-          <w:lang w:val="es-ES"/>
-        </w:rPr>
-        <w:t>bean</w:t>
-      </w:r>
-      <w:proofErr w:type="spellEnd"/>
-      <w:r>
-        <w:rPr>
-          <w:lang w:val="es-ES"/>
-        </w:rPr>
-        <w:t xml:space="preserve"> se creará e inicializará solo cuando se solicite por primera vez. También puede usar esta anotación en las clases de </w:t>
+        <w:t xml:space="preserve"> sobre la clase. Esto significa que el bean se creará e inicializará solo cuando se solicite por primera vez. También puede usar esta anotación en las clases de </w:t>
       </w:r>
       <w:r>
         <w:rPr>
@@ -7680,7 +6423,6 @@
         </w:rPr>
         <w:t xml:space="preserve"> de un archivo de propiedades en el atributo de un </w:t>
       </w:r>
-      <w:proofErr w:type="spellStart"/>
       <w:r>
         <w:rPr>
           <w:b/>
@@ -7689,7 +6431,6 @@
         </w:rPr>
         <w:t>bean</w:t>
       </w:r>
-      <w:proofErr w:type="spellEnd"/>
     </w:p>
     <w:p>
       <w:pPr>
@@ -7698,20 +6439,12 @@
           <w:lang w:val="es-ES"/>
         </w:rPr>
       </w:pPr>
-      <w:proofErr w:type="spellStart"/>
       <w:r>
         <w:rPr>
           <w:lang w:val="es-ES"/>
         </w:rPr>
         <w:lastRenderedPageBreak/>
-        <w:t>Stereotype</w:t>
-      </w:r>
-      <w:proofErr w:type="spellEnd"/>
-      <w:r>
-        <w:rPr>
-          <w:lang w:val="es-ES"/>
-        </w:rPr>
-        <w:t xml:space="preserve"> Spring </w:t>
+        <w:t xml:space="preserve">Stereotype Spring </w:t>
       </w:r>
       <w:r>
         <w:rPr>
@@ -7844,16 +6577,8 @@
         <w:rPr>
           <w:lang w:val="es-ES"/>
         </w:rPr>
-        <w:t xml:space="preserve">Spring </w:t>
-      </w:r>
-      <w:proofErr w:type="spellStart"/>
-      <w:r>
-        <w:rPr>
-          <w:lang w:val="es-ES"/>
-        </w:rPr>
-        <w:t>Boot</w:t>
-      </w:r>
-      <w:proofErr w:type="spellEnd"/>
+        <w:t>Spring Boot</w:t>
+      </w:r>
     </w:p>
     <w:p>
       <w:pPr>
@@ -7894,70 +6619,20 @@
         <w:rPr>
           <w:lang w:val="es-ES"/>
         </w:rPr>
-        <w:t xml:space="preserve">define implícitamente un «paquete de búsqueda» base. Esta anotación le dice a Spring </w:t>
-      </w:r>
-      <w:proofErr w:type="spellStart"/>
-      <w:r>
-        <w:rPr>
-          <w:lang w:val="es-ES"/>
-        </w:rPr>
-        <w:t>Boot</w:t>
-      </w:r>
-      <w:proofErr w:type="spellEnd"/>
-      <w:r>
-        <w:rPr>
-          <w:lang w:val="es-ES"/>
-        </w:rPr>
-        <w:t xml:space="preserve"> que comience a agregar </w:t>
-      </w:r>
-      <w:proofErr w:type="spellStart"/>
-      <w:r>
-        <w:rPr>
-          <w:lang w:val="es-ES"/>
-        </w:rPr>
-        <w:t>beans</w:t>
-      </w:r>
-      <w:proofErr w:type="spellEnd"/>
-      <w:r>
-        <w:rPr>
-          <w:lang w:val="es-ES"/>
-        </w:rPr>
-        <w:t xml:space="preserve"> según la configuración de </w:t>
-      </w:r>
-      <w:proofErr w:type="spellStart"/>
-      <w:r>
-        <w:rPr>
-          <w:lang w:val="es-ES"/>
-        </w:rPr>
-        <w:t>classpath</w:t>
-      </w:r>
-      <w:proofErr w:type="spellEnd"/>
-      <w:r>
-        <w:rPr>
-          <w:lang w:val="es-ES"/>
-        </w:rPr>
-        <w:t xml:space="preserve">, otros </w:t>
-      </w:r>
-      <w:proofErr w:type="spellStart"/>
-      <w:r>
-        <w:rPr>
-          <w:lang w:val="es-ES"/>
-        </w:rPr>
-        <w:t>beans</w:t>
-      </w:r>
-      <w:proofErr w:type="spellEnd"/>
-      <w:r>
-        <w:rPr>
-          <w:lang w:val="es-ES"/>
-        </w:rPr>
-        <w:t xml:space="preserve"> y varias configuraciones de propiedades.</w:t>
+        <w:t>define implícitamente un «paquete de búsqueda» base. Esta anotación le dice a Spring Boot que comience a agregar beans según la configuración de classpath, otros beans y varias configuraciones de propiedades.</w:t>
       </w:r>
     </w:p>
     <w:p>
       <w:pPr>
         <w:pStyle w:val="Heading2"/>
-      </w:pPr>
-      <w:r>
+        <w:rPr>
+          <w:lang w:val="es-ES"/>
+        </w:rPr>
+      </w:pPr>
+      <w:r>
+        <w:rPr>
+          <w:lang w:val="es-ES"/>
+        </w:rPr>
         <w:t>@SpringBootApplication</w:t>
       </w:r>
     </w:p>
@@ -7985,21 +6660,7 @@
         <w:rPr>
           <w:lang w:val="es-ES"/>
         </w:rPr>
-        <w:t xml:space="preserve"> es un escaneo de componentes. Pero escaneará solo sus </w:t>
-      </w:r>
-      <w:proofErr w:type="spellStart"/>
-      <w:r>
-        <w:rPr>
-          <w:lang w:val="es-ES"/>
-        </w:rPr>
-        <w:t>subpaquetes</w:t>
-      </w:r>
-      <w:proofErr w:type="spellEnd"/>
-      <w:r>
-        <w:rPr>
-          <w:lang w:val="es-ES"/>
-        </w:rPr>
-        <w:t xml:space="preserve">. Como ejemplo, si coloca la clase anotada con </w:t>
+        <w:t xml:space="preserve"> es un escaneo de componentes. Pero escaneará solo sus subpaquetes. Como ejemplo, si coloca la clase anotada con </w:t>
       </w:r>
       <w:r>
         <w:rPr>
@@ -8013,21 +6674,7 @@
         <w:rPr>
           <w:lang w:val="es-ES"/>
         </w:rPr>
-        <w:t xml:space="preserve"> en el ejemplo </w:t>
-      </w:r>
-      <w:proofErr w:type="spellStart"/>
-      <w:r>
-        <w:rPr>
-          <w:lang w:val="es-ES"/>
-        </w:rPr>
-        <w:t>com</w:t>
-      </w:r>
-      <w:proofErr w:type="spellEnd"/>
-      <w:r>
-        <w:rPr>
-          <w:lang w:val="es-ES"/>
-        </w:rPr>
-        <w:t xml:space="preserve">, entonces </w:t>
+        <w:t xml:space="preserve"> en el ejemplo com, entonces </w:t>
       </w:r>
       <w:r>
         <w:rPr>
@@ -8041,58 +6688,8 @@
         <w:rPr>
           <w:lang w:val="es-ES"/>
         </w:rPr>
-        <w:t xml:space="preserve"> escaneará todos sus </w:t>
-      </w:r>
-      <w:proofErr w:type="spellStart"/>
-      <w:r>
-        <w:rPr>
-          <w:lang w:val="es-ES"/>
-        </w:rPr>
-        <w:t>subpaquetes</w:t>
-      </w:r>
-      <w:proofErr w:type="spellEnd"/>
-      <w:r>
-        <w:rPr>
-          <w:lang w:val="es-ES"/>
-        </w:rPr>
-        <w:t xml:space="preserve">, como </w:t>
-      </w:r>
-      <w:proofErr w:type="spellStart"/>
-      <w:r>
-        <w:rPr>
-          <w:lang w:val="es-ES"/>
-        </w:rPr>
-        <w:t>com.mvit.a</w:t>
-      </w:r>
-      <w:proofErr w:type="spellEnd"/>
-      <w:r>
-        <w:rPr>
-          <w:lang w:val="es-ES"/>
-        </w:rPr>
-        <w:t xml:space="preserve">, </w:t>
-      </w:r>
-      <w:proofErr w:type="spellStart"/>
-      <w:r>
-        <w:rPr>
-          <w:lang w:val="es-ES"/>
-        </w:rPr>
-        <w:t>com.apps.b</w:t>
-      </w:r>
-      <w:proofErr w:type="spellEnd"/>
-      <w:r>
-        <w:rPr>
-          <w:lang w:val="es-ES"/>
-        </w:rPr>
-        <w:t xml:space="preserve"> y </w:t>
-      </w:r>
-      <w:proofErr w:type="spellStart"/>
-      <w:r>
-        <w:rPr>
-          <w:lang w:val="es-ES"/>
-        </w:rPr>
-        <w:t>com.apps.a.x</w:t>
-      </w:r>
-      <w:proofErr w:type="spellEnd"/>
+        <w:t xml:space="preserve"> escaneará todos sus subpaquetes, como com.mvit.a, com.apps.b y com.apps.a.x</w:t>
+      </w:r>
     </w:p>
     <w:p>
       <w:pPr>
@@ -8105,16 +6702,8 @@
         <w:rPr>
           <w:lang w:val="es-ES"/>
         </w:rPr>
-        <w:t xml:space="preserve">Spring MVC y </w:t>
-      </w:r>
-      <w:proofErr w:type="spellStart"/>
-      <w:r>
-        <w:rPr>
-          <w:lang w:val="es-ES"/>
-        </w:rPr>
-        <w:t>Rest</w:t>
-      </w:r>
-      <w:proofErr w:type="spellEnd"/>
+        <w:t>Spring MVC y Rest</w:t>
+      </w:r>
     </w:p>
     <w:p>
       <w:pPr>
@@ -8152,35 +6741,7 @@
         <w:rPr>
           <w:lang w:val="es-ES"/>
         </w:rPr>
-        <w:t xml:space="preserve">la autodetección de clases de componentes en el </w:t>
-      </w:r>
-      <w:proofErr w:type="spellStart"/>
-      <w:r>
-        <w:rPr>
-          <w:lang w:val="es-ES"/>
-        </w:rPr>
-        <w:t>classpath</w:t>
-      </w:r>
-      <w:proofErr w:type="spellEnd"/>
-      <w:r>
-        <w:rPr>
-          <w:lang w:val="es-ES"/>
-        </w:rPr>
-        <w:t xml:space="preserve"> y las definiciones de </w:t>
-      </w:r>
-      <w:proofErr w:type="spellStart"/>
-      <w:r>
-        <w:rPr>
-          <w:lang w:val="es-ES"/>
-        </w:rPr>
-        <w:t>bean</w:t>
-      </w:r>
-      <w:proofErr w:type="spellEnd"/>
-      <w:r>
-        <w:rPr>
-          <w:lang w:val="es-ES"/>
-        </w:rPr>
-        <w:t xml:space="preserve"> de registro automático para ellas. Para habilitar la detección automática de dichos controladores anotados, puede agregar el escaneo de componentes a su configuración</w:t>
+        <w:t>la autodetección de clases de componentes en el classpath y las definiciones de bean de registro automático para ellas. Para habilitar la detección automática de dichos controladores anotados, puede agregar el escaneo de componentes a su configuración</w:t>
       </w:r>
     </w:p>
     <w:p>
@@ -8272,7 +6833,7 @@
                     <pic:cNvPicPr/>
                   </pic:nvPicPr>
                   <pic:blipFill>
-                    <a:blip r:embed="rId12"/>
+                    <a:blip r:embed="rId13"/>
                     <a:stretch>
                       <a:fillRect/>
                     </a:stretch>
@@ -8408,19 +6969,11 @@
           <w:lang w:val="it-IT"/>
         </w:rPr>
       </w:pPr>
-      <w:proofErr w:type="spellStart"/>
       <w:r>
         <w:rPr>
           <w:lang w:val="it-IT"/>
         </w:rPr>
-        <w:t>Anotaciones</w:t>
-      </w:r>
-      <w:proofErr w:type="spellEnd"/>
-      <w:r>
-        <w:rPr>
-          <w:lang w:val="it-IT"/>
-        </w:rPr>
-        <w:t xml:space="preserve"> JPA </w:t>
+        <w:t xml:space="preserve">Anotaciones JPA </w:t>
       </w:r>
     </w:p>
     <w:p>

</xml_diff>